<commit_message>
REMVIP-9148 Modificar Bankia por Caixabank
</commit_message>
<xml_diff>
--- a/recovery-webservice/src/main/resources/docs/instrucciones_reserva_Bankia.docx
+++ b/recovery-webservice/src/main/resources/docs/instrucciones_reserva_Bankia.docx
@@ -1,10 +1,11 @@
 
 <file path=word/document.xml><?xml version="1.0" encoding="utf-8"?>
-<w:document xmlns:wpc="http://schemas.microsoft.com/office/word/2010/wordprocessingCanvas" xmlns:cx="http://schemas.microsoft.com/office/drawing/2014/chartex" xmlns:cx1="http://schemas.microsoft.com/office/drawing/2015/9/8/chartex" xmlns:cx2="http://schemas.microsoft.com/office/drawing/2015/10/21/chartex" xmlns:cx3="http://schemas.microsoft.com/office/drawing/2016/5/9/chartex" xmlns:cx4="http://schemas.microsoft.com/office/drawing/2016/5/10/chartex" xmlns:cx5="http://schemas.microsoft.com/office/drawing/2016/5/11/chartex" xmlns:cx6="http://schemas.microsoft.com/office/drawing/2016/5/12/chartex" xmlns:cx7="http://schemas.microsoft.com/office/drawing/2016/5/13/chartex" xmlns:cx8="http://schemas.microsoft.com/office/drawing/2016/5/14/chartex" xmlns:mc="http://schemas.openxmlformats.org/markup-compatibility/2006" xmlns:aink="http://schemas.microsoft.com/office/drawing/2016/ink" xmlns:am3d="http://schemas.microsoft.com/office/drawing/2017/model3d" xmlns:o="urn:schemas-microsoft-com:office:office" xmlns:r="http://schemas.openxmlformats.org/officeDocument/2006/relationships" xmlns:m="http://schemas.openxmlformats.org/officeDocument/2006/math" xmlns:v="urn:schemas-microsoft-com:vml" xmlns:wp14="http://schemas.microsoft.com/office/word/2010/wordprocessingDrawing" xmlns:wp="http://schemas.openxmlformats.org/drawingml/2006/wordprocessingDrawing" xmlns:w10="urn:schemas-microsoft-com:office:word" xmlns:w="http://schemas.openxmlformats.org/wordprocessingml/2006/main" xmlns:w14="http://schemas.microsoft.com/office/word/2010/wordml" xmlns:w15="http://schemas.microsoft.com/office/word/2012/wordml" xmlns:w16cid="http://schemas.microsoft.com/office/word/2016/wordml/cid" xmlns:w16se="http://schemas.microsoft.com/office/word/2015/wordml/symex" xmlns:wpg="http://schemas.microsoft.com/office/word/2010/wordprocessingGroup" xmlns:wpi="http://schemas.microsoft.com/office/word/2010/wordprocessingInk" xmlns:wne="http://schemas.microsoft.com/office/word/2006/wordml" xmlns:wps="http://schemas.microsoft.com/office/word/2010/wordprocessingShape" mc:Ignorable="w14 w15 w16se w16cid wp14">
+<w:document xmlns:o="urn:schemas-microsoft-com:office:office" xmlns:r="http://schemas.openxmlformats.org/officeDocument/2006/relationships" xmlns:v="urn:schemas-microsoft-com:vml" xmlns:w="http://schemas.openxmlformats.org/wordprocessingml/2006/main" xmlns:w10="urn:schemas-microsoft-com:office:word" xmlns:wp="http://schemas.openxmlformats.org/drawingml/2006/wordprocessingDrawing" xmlns:wps="http://schemas.microsoft.com/office/word/2010/wordprocessingShape" xmlns:wpg="http://schemas.microsoft.com/office/word/2010/wordprocessingGroup" xmlns:mc="http://schemas.openxmlformats.org/markup-compatibility/2006" xmlns:wp14="http://schemas.microsoft.com/office/word/2010/wordprocessingDrawing" xmlns:w14="http://schemas.microsoft.com/office/word/2010/wordml" mc:Ignorable="w14 wp14">
   <w:body>
     <w:p>
       <w:pPr>
         <w:pStyle w:val="NormalWeb"/>
+        <w:spacing w:before="0" w:after="280"/>
         <w:jc w:val="both"/>
         <w:rPr>
           <w:rFonts w:ascii="Trebuchet MS" w:hAnsi="Trebuchet MS"/>
@@ -60,6 +61,7 @@
     <w:p>
       <w:pPr>
         <w:pStyle w:val="NormalWeb"/>
+        <w:spacing w:before="280" w:after="280"/>
         <w:rPr>
           <w:rFonts w:ascii="Trebuchet MS" w:hAnsi="Trebuchet MS"/>
           <w:sz w:val="24"/>
@@ -81,6 +83,7 @@
     <w:p>
       <w:pPr>
         <w:pStyle w:val="NormalWeb"/>
+        <w:spacing w:before="280" w:after="280"/>
         <w:jc w:val="both"/>
         <w:rPr>
           <w:rFonts w:ascii="Trebuchet MS" w:hAnsi="Trebuchet MS"/>
@@ -118,6 +121,7 @@
     <w:p>
       <w:pPr>
         <w:pStyle w:val="NormalWeb"/>
+        <w:spacing w:before="280" w:after="280"/>
         <w:jc w:val="both"/>
         <w:rPr>
           <w:rFonts w:ascii="Trebuchet MS" w:hAnsi="Trebuchet MS"/>
@@ -131,12 +135,13 @@
           <w:sz w:val="24"/>
           <w:szCs w:val="24"/>
         </w:rPr>
-        <w:t>La Reserva deberá formalizarse en la oficina de Bankia receptora de la presente comunicación, en el plazo máximo de 7 días hábiles a contar desde la fecha de recepción del documento de Reserva.</w:t>
-      </w:r>
-    </w:p>
-    <w:p>
-      <w:pPr>
-        <w:pStyle w:val="NormalWeb"/>
+        <w:t>La Reserva deberá formalizarse en la oficina de Grupo CaixaBank receptora de la presente comunicación, en el plazo máximo de 7 días hábiles a contar desde la fecha de recepción del documento de Reserva.</w:t>
+      </w:r>
+    </w:p>
+    <w:p>
+      <w:pPr>
+        <w:pStyle w:val="NormalWeb"/>
+        <w:spacing w:before="280" w:after="280"/>
         <w:jc w:val="both"/>
         <w:rPr>
           <w:rFonts w:ascii="Trebuchet MS" w:hAnsi="Trebuchet MS"/>
@@ -150,23 +155,7 @@
           <w:sz w:val="24"/>
           <w:szCs w:val="24"/>
         </w:rPr>
-        <w:t>La Oficina deberá cumplimentar en el documento de Reserva los datos identificativos del cliente que consten pendientes de completar, así como la cuenta del cliente y la fecha de la firma de la Reserva, sin que deba modificarse ningún otro dato. Es imprescindible que el documento</w:t>
-      </w:r>
-      <w:r>
-        <w:rPr>
-          <w:rFonts w:ascii="Trebuchet MS" w:hAnsi="Trebuchet MS"/>
-          <w:sz w:val="24"/>
-          <w:szCs w:val="24"/>
-        </w:rPr>
-        <w:t xml:space="preserve"> de reserva</w:t>
-      </w:r>
-      <w:r>
-        <w:rPr>
-          <w:rFonts w:ascii="Trebuchet MS" w:hAnsi="Trebuchet MS"/>
-          <w:sz w:val="24"/>
-          <w:szCs w:val="24"/>
-        </w:rPr>
-        <w:t xml:space="preserve"> sea firmado por duplicado por todos y cada uno de los compradores que deberán coincidir con los titulares de la propuesta aprobada, así como por parte de los apoderados de la Oficina Bankia. Cualquier modificación en el documento deberá autorizarse expresamente por el Área de </w:t>
+        <w:t xml:space="preserve">La Oficina deberá cumplimentar en el documento de Reserva los datos identificativos del cliente que consten pendientes de completar, así como la cuenta del cliente y la fecha de la firma de la Reserva, sin que deba modificarse ningún otro dato. Es imprescindible que el documento de reserva sea firmado por duplicado por todos y cada uno de los compradores que deberán coincidir con los titulares de la propuesta aprobada, así como por parte de los apoderados de la Oficina Grupo CaixaBank. Cualquier modificación en el documento deberá autorizarse expresamente por el Área de </w:t>
       </w:r>
       <w:r>
         <w:rPr>
@@ -190,6 +179,7 @@
     <w:p>
       <w:pPr>
         <w:pStyle w:val="NormalWeb"/>
+        <w:spacing w:before="280" w:after="280"/>
         <w:jc w:val="both"/>
         <w:rPr>
           <w:rFonts w:ascii="Trebuchet MS" w:hAnsi="Trebuchet MS"/>
@@ -209,26 +199,33 @@
     <w:tbl>
       <w:tblPr>
         <w:tblStyle w:val="Tablaconcuadrcula"/>
-        <w:tblW w:w="0" w:type="auto"/>
+        <w:tblW w:w="7877" w:type="dxa"/>
         <w:jc w:val="center"/>
-        <w:tblLook w:val="04A0" w:firstRow="1" w:lastRow="0" w:firstColumn="1" w:lastColumn="0" w:noHBand="0" w:noVBand="1"/>
+        <w:tblInd w:w="0" w:type="dxa"/>
+        <w:tblCellMar>
+          <w:top w:w="0" w:type="dxa"/>
+          <w:left w:w="108" w:type="dxa"/>
+          <w:bottom w:w="0" w:type="dxa"/>
+          <w:right w:w="108" w:type="dxa"/>
+        </w:tblCellMar>
+        <w:tblLook w:val="04a0" w:noHBand="0" w:noVBand="1" w:firstColumn="1" w:lastRow="0" w:lastColumn="0" w:firstRow="1"/>
       </w:tblPr>
       <w:tblGrid>
         <w:gridCol w:w="4252"/>
-        <w:gridCol w:w="3625"/>
+        <w:gridCol w:w="3624"/>
       </w:tblGrid>
       <w:tr>
-        <w:trPr>
-          <w:jc w:val="center"/>
-        </w:trPr>
+        <w:trPr/>
         <w:tc>
           <w:tcPr>
             <w:tcW w:w="4252" w:type="dxa"/>
-            <w:shd w:val="clear" w:color="auto" w:fill="D9D9D9" w:themeFill="background1" w:themeFillShade="D9"/>
+            <w:tcBorders/>
+            <w:shd w:color="auto" w:fill="D9D9D9" w:themeFill="background1" w:themeFillShade="d9" w:val="clear"/>
           </w:tcPr>
           <w:p>
             <w:pPr>
               <w:pStyle w:val="NormalWeb"/>
+              <w:spacing w:before="0" w:after="0"/>
               <w:jc w:val="both"/>
               <w:rPr>
                 <w:rFonts w:ascii="Trebuchet MS" w:hAnsi="Trebuchet MS"/>
@@ -248,12 +245,14 @@
         </w:tc>
         <w:tc>
           <w:tcPr>
-            <w:tcW w:w="3625" w:type="dxa"/>
-            <w:shd w:val="clear" w:color="auto" w:fill="D9D9D9" w:themeFill="background1" w:themeFillShade="D9"/>
+            <w:tcW w:w="3624" w:type="dxa"/>
+            <w:tcBorders/>
+            <w:shd w:color="auto" w:fill="D9D9D9" w:themeFill="background1" w:themeFillShade="d9" w:val="clear"/>
           </w:tcPr>
           <w:p>
             <w:pPr>
               <w:pStyle w:val="NormalWeb"/>
+              <w:spacing w:before="0" w:after="0"/>
               <w:jc w:val="center"/>
               <w:rPr>
                 <w:rFonts w:ascii="Trebuchet MS" w:hAnsi="Trebuchet MS"/>
@@ -273,16 +272,16 @@
         </w:tc>
       </w:tr>
       <w:tr>
-        <w:trPr>
-          <w:jc w:val="center"/>
-        </w:trPr>
+        <w:trPr/>
         <w:tc>
           <w:tcPr>
             <w:tcW w:w="4252" w:type="dxa"/>
+            <w:tcBorders/>
           </w:tcPr>
           <w:p>
             <w:pPr>
               <w:pStyle w:val="NormalWeb"/>
+              <w:spacing w:before="0" w:after="0"/>
               <w:jc w:val="both"/>
               <w:rPr>
                 <w:rFonts w:ascii="Trebuchet MS" w:hAnsi="Trebuchet MS"/>
@@ -302,11 +301,13 @@
         </w:tc>
         <w:tc>
           <w:tcPr>
-            <w:tcW w:w="3625" w:type="dxa"/>
+            <w:tcW w:w="3624" w:type="dxa"/>
+            <w:tcBorders/>
           </w:tcPr>
           <w:p>
             <w:pPr>
               <w:pStyle w:val="NormalWeb"/>
+              <w:spacing w:before="0" w:after="0"/>
               <w:jc w:val="center"/>
               <w:rPr>
                 <w:rFonts w:ascii="Trebuchet MS" w:hAnsi="Trebuchet MS"/>
@@ -314,32 +315,30 @@
                 <w:szCs w:val="24"/>
               </w:rPr>
             </w:pPr>
-            <w:proofErr w:type="gramStart"/>
             <w:r>
               <w:rPr>
-                <w:rFonts w:ascii="Trebuchet MS" w:hAnsi="Trebuchet MS" w:cs="Arial"/>
+                <w:rFonts w:cs="Arial" w:ascii="Trebuchet MS" w:hAnsi="Trebuchet MS"/>
                 <w:color w:val="222222"/>
                 <w:sz w:val="24"/>
                 <w:szCs w:val="24"/>
-                <w:shd w:val="clear" w:color="auto" w:fill="FFFFFF"/>
+                <w:shd w:fill="FFFFFF" w:val="clear"/>
               </w:rPr>
               <w:t>2038  1739</w:t>
             </w:r>
-            <w:proofErr w:type="gramEnd"/>
           </w:p>
         </w:tc>
       </w:tr>
       <w:tr>
-        <w:trPr>
-          <w:jc w:val="center"/>
-        </w:trPr>
+        <w:trPr/>
         <w:tc>
           <w:tcPr>
             <w:tcW w:w="4252" w:type="dxa"/>
+            <w:tcBorders/>
           </w:tcPr>
           <w:p>
             <w:pPr>
               <w:pStyle w:val="NormalWeb"/>
+              <w:spacing w:before="0" w:after="0"/>
               <w:jc w:val="both"/>
               <w:rPr>
                 <w:rFonts w:ascii="Trebuchet MS" w:hAnsi="Trebuchet MS"/>
@@ -347,7 +346,6 @@
                 <w:szCs w:val="24"/>
               </w:rPr>
             </w:pPr>
-            <w:proofErr w:type="spellStart"/>
             <w:r>
               <w:rPr>
                 <w:rFonts w:ascii="Trebuchet MS" w:hAnsi="Trebuchet MS"/>
@@ -356,16 +354,17 @@
               </w:rPr>
               <w:t>Tecnotramit</w:t>
             </w:r>
-            <w:proofErr w:type="spellEnd"/>
           </w:p>
         </w:tc>
         <w:tc>
           <w:tcPr>
-            <w:tcW w:w="3625" w:type="dxa"/>
+            <w:tcW w:w="3624" w:type="dxa"/>
+            <w:tcBorders/>
           </w:tcPr>
           <w:p>
             <w:pPr>
               <w:pStyle w:val="NormalWeb"/>
+              <w:spacing w:before="0" w:after="0"/>
               <w:jc w:val="center"/>
               <w:rPr>
                 <w:rFonts w:ascii="Trebuchet MS" w:hAnsi="Trebuchet MS"/>
@@ -373,18 +372,16 @@
                 <w:szCs w:val="24"/>
               </w:rPr>
             </w:pPr>
-            <w:proofErr w:type="gramStart"/>
             <w:r>
               <w:rPr>
-                <w:rFonts w:ascii="Trebuchet MS" w:hAnsi="Trebuchet MS" w:cs="Arial"/>
+                <w:rFonts w:cs="Arial" w:ascii="Trebuchet MS" w:hAnsi="Trebuchet MS"/>
                 <w:color w:val="222222"/>
                 <w:sz w:val="24"/>
                 <w:szCs w:val="24"/>
-                <w:shd w:val="clear" w:color="auto" w:fill="FFFFFF"/>
+                <w:shd w:fill="FFFFFF" w:val="clear"/>
               </w:rPr>
               <w:t>2038  9208</w:t>
             </w:r>
-            <w:proofErr w:type="gramEnd"/>
           </w:p>
         </w:tc>
       </w:tr>
@@ -392,6 +389,7 @@
     <w:p>
       <w:pPr>
         <w:pStyle w:val="NormalWeb"/>
+        <w:spacing w:before="280" w:after="280"/>
         <w:jc w:val="both"/>
         <w:rPr>
           <w:rFonts w:ascii="Trebuchet MS" w:hAnsi="Trebuchet MS"/>
@@ -399,12 +397,21 @@
           <w:szCs w:val="24"/>
         </w:rPr>
       </w:pPr>
+      <w:r>
+        <w:rPr>
+          <w:rFonts w:ascii="Trebuchet MS" w:hAnsi="Trebuchet MS"/>
+          <w:sz w:val="24"/>
+          <w:szCs w:val="24"/>
+        </w:rPr>
+      </w:r>
       <w:bookmarkStart w:id="0" w:name="_GoBack"/>
-      <w:bookmarkEnd w:id="0"/>
-    </w:p>
-    <w:p>
-      <w:pPr>
-        <w:pStyle w:val="NormalWeb"/>
+      <w:bookmarkStart w:id="1" w:name="_GoBack"/>
+      <w:bookmarkEnd w:id="1"/>
+    </w:p>
+    <w:p>
+      <w:pPr>
+        <w:pStyle w:val="NormalWeb"/>
+        <w:spacing w:before="280" w:after="280"/>
         <w:jc w:val="both"/>
         <w:rPr>
           <w:rFonts w:ascii="Trebuchet MS" w:hAnsi="Trebuchet MS"/>
@@ -418,73 +425,64 @@
           <w:sz w:val="24"/>
           <w:szCs w:val="24"/>
         </w:rPr>
-        <w:t>Reiteramos que los plazos estipulados en el presente documento se consideran esenciales para la toma de decisión indicada por lo que tanto; (i) la ausencia de comunicación del Interesado para formalizar el documento de Reserva, como; (ii) la ausencia de formalización del</w:t>
-      </w:r>
-      <w:r>
-        <w:rPr>
-          <w:rFonts w:ascii="Trebuchet MS" w:hAnsi="Trebuchet MS"/>
-          <w:sz w:val="24"/>
-          <w:szCs w:val="24"/>
-        </w:rPr>
-        <w:t xml:space="preserve"> documento de </w:t>
-      </w:r>
-      <w:proofErr w:type="gramStart"/>
-      <w:r>
-        <w:rPr>
-          <w:rFonts w:ascii="Trebuchet MS" w:hAnsi="Trebuchet MS"/>
-          <w:sz w:val="24"/>
-          <w:szCs w:val="24"/>
-        </w:rPr>
-        <w:t>r</w:t>
-      </w:r>
-      <w:r>
-        <w:rPr>
-          <w:rFonts w:ascii="Trebuchet MS" w:hAnsi="Trebuchet MS"/>
-          <w:sz w:val="24"/>
-          <w:szCs w:val="24"/>
-        </w:rPr>
-        <w:t>eserva,</w:t>
-      </w:r>
-      <w:proofErr w:type="gramEnd"/>
-      <w:r>
-        <w:rPr>
-          <w:rFonts w:ascii="Trebuchet MS" w:hAnsi="Trebuchet MS"/>
-          <w:sz w:val="24"/>
-          <w:szCs w:val="24"/>
-        </w:rPr>
-        <w:t xml:space="preserve"> implicará la paralización en los trámites de la operación de venta, estando en disposición de la Propietaria del Inmueble de anular la presente oferta, y proceder a la tramitación de la siguiente. </w:t>
-      </w:r>
-    </w:p>
-    <w:p>
-      <w:pPr>
-        <w:rPr>
-          <w:rFonts w:ascii="Trebuchet MS" w:hAnsi="Trebuchet MS"/>
-          <w:sz w:val="24"/>
-          <w:szCs w:val="24"/>
-        </w:rPr>
-      </w:pPr>
-    </w:p>
-    <w:p>
-      <w:pPr>
-        <w:rPr>
-          <w:rFonts w:ascii="Trebuchet MS" w:hAnsi="Trebuchet MS"/>
-          <w:sz w:val="24"/>
-          <w:szCs w:val="24"/>
-        </w:rPr>
-      </w:pPr>
-    </w:p>
-    <w:p>
-      <w:pPr>
-        <w:rPr>
-          <w:rFonts w:ascii="Trebuchet MS" w:hAnsi="Trebuchet MS"/>
-          <w:sz w:val="24"/>
-          <w:szCs w:val="24"/>
-        </w:rPr>
-      </w:pPr>
-    </w:p>
-    <w:p>
-      <w:pPr>
-        <w:pStyle w:val="NormalWeb"/>
+        <w:t xml:space="preserve">Reiteramos que los plazos estipulados en el presente documento se consideran esenciales para la toma de decisión indicada por lo que tanto; (i) la ausencia de comunicación del Interesado para formalizar el documento de Reserva, como; (ii) la ausencia de formalización del documento de reserva, implicará la paralización en los trámites de la operación de venta, estando en disposición de la Propietaria del Inmueble de anular la presente oferta, y proceder a la tramitación de la siguiente. </w:t>
+      </w:r>
+    </w:p>
+    <w:p>
+      <w:pPr>
+        <w:pStyle w:val="Normal"/>
+        <w:rPr>
+          <w:rFonts w:ascii="Trebuchet MS" w:hAnsi="Trebuchet MS"/>
+          <w:sz w:val="24"/>
+          <w:szCs w:val="24"/>
+        </w:rPr>
+      </w:pPr>
+      <w:r>
+        <w:rPr>
+          <w:rFonts w:ascii="Trebuchet MS" w:hAnsi="Trebuchet MS"/>
+          <w:sz w:val="24"/>
+          <w:szCs w:val="24"/>
+        </w:rPr>
+      </w:r>
+    </w:p>
+    <w:p>
+      <w:pPr>
+        <w:pStyle w:val="Normal"/>
+        <w:rPr>
+          <w:rFonts w:ascii="Trebuchet MS" w:hAnsi="Trebuchet MS"/>
+          <w:sz w:val="24"/>
+          <w:szCs w:val="24"/>
+        </w:rPr>
+      </w:pPr>
+      <w:r>
+        <w:rPr>
+          <w:rFonts w:ascii="Trebuchet MS" w:hAnsi="Trebuchet MS"/>
+          <w:sz w:val="24"/>
+          <w:szCs w:val="24"/>
+        </w:rPr>
+      </w:r>
+    </w:p>
+    <w:p>
+      <w:pPr>
+        <w:pStyle w:val="Normal"/>
+        <w:rPr>
+          <w:rFonts w:ascii="Trebuchet MS" w:hAnsi="Trebuchet MS"/>
+          <w:sz w:val="24"/>
+          <w:szCs w:val="24"/>
+        </w:rPr>
+      </w:pPr>
+      <w:r>
+        <w:rPr>
+          <w:rFonts w:ascii="Trebuchet MS" w:hAnsi="Trebuchet MS"/>
+          <w:sz w:val="24"/>
+          <w:szCs w:val="24"/>
+        </w:rPr>
+      </w:r>
+    </w:p>
+    <w:p>
+      <w:pPr>
+        <w:pStyle w:val="NormalWeb"/>
+        <w:spacing w:before="280" w:after="280"/>
         <w:rPr>
           <w:rFonts w:ascii="Trebuchet MS" w:hAnsi="Trebuchet MS"/>
           <w:sz w:val="24"/>
@@ -500,13 +498,13 @@
           <w:szCs w:val="24"/>
           <w:u w:val="single"/>
         </w:rPr>
-        <w:lastRenderedPageBreak/>
         <w:t>ALTA EN NEO CLIENTES</w:t>
       </w:r>
     </w:p>
     <w:p>
       <w:pPr>
         <w:pStyle w:val="NormalWeb"/>
+        <w:spacing w:before="280" w:after="280"/>
         <w:jc w:val="both"/>
         <w:rPr>
           <w:rFonts w:ascii="Trebuchet MS" w:hAnsi="Trebuchet MS"/>
@@ -520,30 +518,13 @@
           <w:sz w:val="24"/>
           <w:szCs w:val="24"/>
         </w:rPr>
-        <w:t xml:space="preserve">La Oficina, deberá dar de alta como cliente Bankia al comprador/es de la operación si la oferta aprobada corresponde un activo/lote cuyo propietario sea Bankia, o bien, en caso de corresponder a propietario distinto de Bankia, darlo/s de alta como cliente Bankia </w:t>
-      </w:r>
-      <w:proofErr w:type="spellStart"/>
-      <w:r>
-        <w:rPr>
-          <w:rFonts w:ascii="Trebuchet MS" w:hAnsi="Trebuchet MS"/>
-          <w:sz w:val="24"/>
-          <w:szCs w:val="24"/>
-        </w:rPr>
-        <w:t>Habitat</w:t>
-      </w:r>
-      <w:proofErr w:type="spellEnd"/>
-      <w:r>
-        <w:rPr>
-          <w:rFonts w:ascii="Trebuchet MS" w:hAnsi="Trebuchet MS"/>
-          <w:sz w:val="24"/>
-          <w:szCs w:val="24"/>
-        </w:rPr>
-        <w:t>.</w:t>
-      </w:r>
-    </w:p>
-    <w:p>
-      <w:pPr>
-        <w:pStyle w:val="NormalWeb"/>
+        <w:t>La Oficina, deberá dar de alta como cliente Grupo CaixaBank al comprador/es de la operación si la oferta aprobada corresponde un activo/lote cuyo propietario sea Grupo CaixaBank.</w:t>
+      </w:r>
+    </w:p>
+    <w:p>
+      <w:pPr>
+        <w:pStyle w:val="NormalWeb"/>
+        <w:spacing w:before="280" w:after="280"/>
         <w:rPr>
           <w:rFonts w:ascii="Trebuchet MS" w:hAnsi="Trebuchet MS"/>
           <w:sz w:val="24"/>
@@ -565,6 +546,7 @@
     <w:p>
       <w:pPr>
         <w:pStyle w:val="NormalWeb"/>
+        <w:spacing w:before="280" w:after="280"/>
         <w:jc w:val="both"/>
         <w:rPr>
           <w:rFonts w:ascii="Trebuchet MS" w:hAnsi="Trebuchet MS"/>
@@ -578,12 +560,13 @@
           <w:sz w:val="24"/>
           <w:szCs w:val="24"/>
         </w:rPr>
-        <w:t>Si el comprador no dispone de cuenta en Bankia y/o financia otra entidad, el cobro se hará mediante cheque bancario.</w:t>
-      </w:r>
-    </w:p>
-    <w:p>
-      <w:pPr>
-        <w:pStyle w:val="NormalWeb"/>
+        <w:t>Si el comprador no dispone de cuenta en Grupo CaixaBank y/o financia otra entidad, el cobro se hará mediante cheque bancario.</w:t>
+      </w:r>
+    </w:p>
+    <w:p>
+      <w:pPr>
+        <w:pStyle w:val="NormalWeb"/>
+        <w:spacing w:before="280" w:after="280"/>
         <w:jc w:val="both"/>
         <w:rPr>
           <w:rFonts w:ascii="Trebuchet MS" w:hAnsi="Trebuchet MS"/>
@@ -597,7 +580,7 @@
           <w:sz w:val="24"/>
           <w:szCs w:val="24"/>
         </w:rPr>
-        <w:t xml:space="preserve">Si se trata de una operación financiada por Bankia o es cliente de Bankia, se realizará </w:t>
+        <w:t xml:space="preserve">Si se trata de una operación financiada por Grupo CaixaBank o es cliente de Grupo CaixaBank, se realizará </w:t>
       </w:r>
       <w:r>
         <w:rPr>
@@ -621,6 +604,7 @@
     <w:p>
       <w:pPr>
         <w:pStyle w:val="NormalWeb"/>
+        <w:spacing w:before="280" w:after="280"/>
         <w:rPr>
           <w:rFonts w:ascii="Trebuchet MS" w:hAnsi="Trebuchet MS"/>
           <w:sz w:val="24"/>
@@ -642,6 +626,7 @@
     <w:p>
       <w:pPr>
         <w:pStyle w:val="NormalWeb"/>
+        <w:spacing w:before="280" w:after="280"/>
         <w:jc w:val="both"/>
         <w:rPr>
           <w:rFonts w:ascii="Trebuchet MS" w:hAnsi="Trebuchet MS"/>
@@ -679,6 +664,7 @@
     <w:p>
       <w:pPr>
         <w:pStyle w:val="NormalWeb"/>
+        <w:spacing w:before="280" w:after="280"/>
         <w:jc w:val="both"/>
         <w:rPr>
           <w:rFonts w:ascii="Trebuchet MS" w:hAnsi="Trebuchet MS"/>
@@ -692,15 +678,7 @@
           <w:sz w:val="24"/>
           <w:szCs w:val="24"/>
         </w:rPr>
-        <w:t>Asimismo,</w:t>
-      </w:r>
-      <w:r>
-        <w:rPr>
-          <w:rFonts w:ascii="Trebuchet MS" w:hAnsi="Trebuchet MS"/>
-          <w:sz w:val="24"/>
-          <w:szCs w:val="24"/>
-        </w:rPr>
-        <w:t xml:space="preserve"> les indicamos que la operación de venta ha sido aprobada por el Comité de la Entidad en los términos recogidos en la presente comunicación en cuanto a titulares y demás condiciones. </w:t>
+        <w:t xml:space="preserve">Asimismo, les indicamos que la operación de venta ha sido aprobada por el Comité de la Entidad en los términos recogidos en la presente comunicación en cuanto a titulares y demás condiciones. </w:t>
       </w:r>
       <w:r>
         <w:rPr>
@@ -716,46 +694,50 @@
     <w:p>
       <w:pPr>
         <w:pStyle w:val="NormalWeb"/>
-        <w:rPr>
-          <w:rFonts w:ascii="Trebuchet MS" w:hAnsi="Trebuchet MS"/>
-          <w:sz w:val="24"/>
-          <w:szCs w:val="24"/>
-        </w:rPr>
-      </w:pPr>
-      <w:r>
-        <w:rPr>
-          <w:rFonts w:ascii="Trebuchet MS" w:hAnsi="Trebuchet MS"/>
-          <w:sz w:val="24"/>
-          <w:szCs w:val="24"/>
-        </w:rPr>
-        <w:t>Quedamos a su disposición para cualquier consulta o aclaración. Saludos cordiales.</w:t>
-      </w:r>
-      <w:r>
-        <w:rPr>
-          <w:rFonts w:ascii="Trebuchet MS" w:hAnsi="Trebuchet MS"/>
-          <w:sz w:val="24"/>
-          <w:szCs w:val="24"/>
-        </w:rPr>
-        <w:t xml:space="preserve"> </w:t>
-      </w:r>
-    </w:p>
-    <w:p/>
+        <w:spacing w:before="280" w:after="280"/>
+        <w:rPr>
+          <w:rFonts w:ascii="Trebuchet MS" w:hAnsi="Trebuchet MS"/>
+          <w:sz w:val="24"/>
+          <w:szCs w:val="24"/>
+        </w:rPr>
+      </w:pPr>
+      <w:r>
+        <w:rPr>
+          <w:rFonts w:ascii="Trebuchet MS" w:hAnsi="Trebuchet MS"/>
+          <w:sz w:val="24"/>
+          <w:szCs w:val="24"/>
+        </w:rPr>
+        <w:t xml:space="preserve">Quedamos a su disposición para cualquier consulta o aclaración. Saludos cordiales. </w:t>
+      </w:r>
+    </w:p>
+    <w:p>
+      <w:pPr>
+        <w:pStyle w:val="Normal"/>
+        <w:rPr/>
+      </w:pPr>
+      <w:r>
+        <w:rPr/>
+      </w:r>
+    </w:p>
     <w:sectPr>
+      <w:type w:val="nextPage"/>
       <w:pgSz w:w="11906" w:h="16838"/>
-      <w:pgMar w:top="1417" w:right="1701" w:bottom="1417" w:left="1701" w:header="708" w:footer="708" w:gutter="0"/>
-      <w:cols w:space="708"/>
-      <w:docGrid w:linePitch="360"/>
+      <w:pgMar w:left="1701" w:right="1701" w:header="0" w:top="1417" w:footer="0" w:bottom="1417" w:gutter="0"/>
+      <w:pgNumType w:fmt="decimal"/>
+      <w:formProt w:val="false"/>
+      <w:textDirection w:val="lrTb"/>
+      <w:docGrid w:type="default" w:linePitch="360" w:charSpace="4096"/>
     </w:sectPr>
   </w:body>
 </w:document>
 </file>
 
 <file path=word/styles.xml><?xml version="1.0" encoding="utf-8"?>
-<w:styles xmlns:mc="http://schemas.openxmlformats.org/markup-compatibility/2006" xmlns:r="http://schemas.openxmlformats.org/officeDocument/2006/relationships" xmlns:w="http://schemas.openxmlformats.org/wordprocessingml/2006/main" xmlns:w14="http://schemas.microsoft.com/office/word/2010/wordml" xmlns:w15="http://schemas.microsoft.com/office/word/2012/wordml" xmlns:w16cid="http://schemas.microsoft.com/office/word/2016/wordml/cid" xmlns:w16se="http://schemas.microsoft.com/office/word/2015/wordml/symex" mc:Ignorable="w14 w15 w16se w16cid">
+<w:styles xmlns:w="http://schemas.openxmlformats.org/wordprocessingml/2006/main" xmlns:w14="http://schemas.microsoft.com/office/word/2010/wordml" xmlns:mc="http://schemas.openxmlformats.org/markup-compatibility/2006" mc:Ignorable="w14">
   <w:docDefaults>
     <w:rPrDefault>
       <w:rPr>
-        <w:rFonts w:asciiTheme="minorHAnsi" w:eastAsiaTheme="minorHAnsi" w:hAnsiTheme="minorHAnsi" w:cstheme="minorBidi"/>
+        <w:rFonts w:ascii="Calibri" w:hAnsi="Calibri" w:eastAsia="Calibri" w:cs="" w:asciiTheme="minorHAnsi" w:cstheme="minorBidi" w:eastAsiaTheme="minorHAnsi" w:hAnsiTheme="minorHAnsi"/>
         <w:sz w:val="22"/>
         <w:szCs w:val="22"/>
         <w:lang w:val="es-ES" w:eastAsia="en-US" w:bidi="ar-SA"/>
@@ -763,21 +745,21 @@
     </w:rPrDefault>
     <w:pPrDefault>
       <w:pPr>
-        <w:spacing w:after="160" w:line="259" w:lineRule="auto"/>
+        <w:suppressAutoHyphens w:val="true"/>
       </w:pPr>
     </w:pPrDefault>
   </w:docDefaults>
   <w:latentStyles w:defLockedState="0" w:defUIPriority="99" w:defSemiHidden="0" w:defUnhideWhenUsed="0" w:defQFormat="0" w:count="375">
     <w:lsdException w:name="Normal" w:uiPriority="0" w:qFormat="1"/>
     <w:lsdException w:name="heading 1" w:uiPriority="9" w:qFormat="1"/>
-    <w:lsdException w:name="heading 2" w:semiHidden="1" w:uiPriority="9" w:unhideWhenUsed="1" w:qFormat="1"/>
-    <w:lsdException w:name="heading 3" w:semiHidden="1" w:uiPriority="9" w:unhideWhenUsed="1" w:qFormat="1"/>
-    <w:lsdException w:name="heading 4" w:semiHidden="1" w:uiPriority="9" w:unhideWhenUsed="1" w:qFormat="1"/>
-    <w:lsdException w:name="heading 5" w:semiHidden="1" w:uiPriority="9" w:unhideWhenUsed="1" w:qFormat="1"/>
-    <w:lsdException w:name="heading 6" w:semiHidden="1" w:uiPriority="9" w:unhideWhenUsed="1" w:qFormat="1"/>
-    <w:lsdException w:name="heading 7" w:semiHidden="1" w:uiPriority="9" w:unhideWhenUsed="1" w:qFormat="1"/>
-    <w:lsdException w:name="heading 8" w:semiHidden="1" w:uiPriority="9" w:unhideWhenUsed="1" w:qFormat="1"/>
-    <w:lsdException w:name="heading 9" w:semiHidden="1" w:uiPriority="9" w:unhideWhenUsed="1" w:qFormat="1"/>
+    <w:lsdException w:name="heading 2" w:uiPriority="9" w:semiHidden="1" w:unhideWhenUsed="1" w:qFormat="1"/>
+    <w:lsdException w:name="heading 3" w:uiPriority="9" w:semiHidden="1" w:unhideWhenUsed="1" w:qFormat="1"/>
+    <w:lsdException w:name="heading 4" w:uiPriority="9" w:semiHidden="1" w:unhideWhenUsed="1" w:qFormat="1"/>
+    <w:lsdException w:name="heading 5" w:uiPriority="9" w:semiHidden="1" w:unhideWhenUsed="1" w:qFormat="1"/>
+    <w:lsdException w:name="heading 6" w:uiPriority="9" w:semiHidden="1" w:unhideWhenUsed="1" w:qFormat="1"/>
+    <w:lsdException w:name="heading 7" w:uiPriority="9" w:semiHidden="1" w:unhideWhenUsed="1" w:qFormat="1"/>
+    <w:lsdException w:name="heading 8" w:uiPriority="9" w:semiHidden="1" w:unhideWhenUsed="1" w:qFormat="1"/>
+    <w:lsdException w:name="heading 9" w:uiPriority="9" w:semiHidden="1" w:unhideWhenUsed="1" w:qFormat="1"/>
     <w:lsdException w:name="index 1" w:semiHidden="1" w:unhideWhenUsed="1"/>
     <w:lsdException w:name="index 2" w:semiHidden="1" w:unhideWhenUsed="1"/>
     <w:lsdException w:name="index 3" w:semiHidden="1" w:unhideWhenUsed="1"/>
@@ -787,22 +769,22 @@
     <w:lsdException w:name="index 7" w:semiHidden="1" w:unhideWhenUsed="1"/>
     <w:lsdException w:name="index 8" w:semiHidden="1" w:unhideWhenUsed="1"/>
     <w:lsdException w:name="index 9" w:semiHidden="1" w:unhideWhenUsed="1"/>
-    <w:lsdException w:name="toc 1" w:semiHidden="1" w:uiPriority="39" w:unhideWhenUsed="1"/>
-    <w:lsdException w:name="toc 2" w:semiHidden="1" w:uiPriority="39" w:unhideWhenUsed="1"/>
-    <w:lsdException w:name="toc 3" w:semiHidden="1" w:uiPriority="39" w:unhideWhenUsed="1"/>
-    <w:lsdException w:name="toc 4" w:semiHidden="1" w:uiPriority="39" w:unhideWhenUsed="1"/>
-    <w:lsdException w:name="toc 5" w:semiHidden="1" w:uiPriority="39" w:unhideWhenUsed="1"/>
-    <w:lsdException w:name="toc 6" w:semiHidden="1" w:uiPriority="39" w:unhideWhenUsed="1"/>
-    <w:lsdException w:name="toc 7" w:semiHidden="1" w:uiPriority="39" w:unhideWhenUsed="1"/>
-    <w:lsdException w:name="toc 8" w:semiHidden="1" w:uiPriority="39" w:unhideWhenUsed="1"/>
-    <w:lsdException w:name="toc 9" w:semiHidden="1" w:uiPriority="39" w:unhideWhenUsed="1"/>
+    <w:lsdException w:name="toc 1" w:uiPriority="39" w:semiHidden="1" w:unhideWhenUsed="1"/>
+    <w:lsdException w:name="toc 2" w:uiPriority="39" w:semiHidden="1" w:unhideWhenUsed="1"/>
+    <w:lsdException w:name="toc 3" w:uiPriority="39" w:semiHidden="1" w:unhideWhenUsed="1"/>
+    <w:lsdException w:name="toc 4" w:uiPriority="39" w:semiHidden="1" w:unhideWhenUsed="1"/>
+    <w:lsdException w:name="toc 5" w:uiPriority="39" w:semiHidden="1" w:unhideWhenUsed="1"/>
+    <w:lsdException w:name="toc 6" w:uiPriority="39" w:semiHidden="1" w:unhideWhenUsed="1"/>
+    <w:lsdException w:name="toc 7" w:uiPriority="39" w:semiHidden="1" w:unhideWhenUsed="1"/>
+    <w:lsdException w:name="toc 8" w:uiPriority="39" w:semiHidden="1" w:unhideWhenUsed="1"/>
+    <w:lsdException w:name="toc 9" w:uiPriority="39" w:semiHidden="1" w:unhideWhenUsed="1"/>
     <w:lsdException w:name="Normal Indent" w:semiHidden="1" w:unhideWhenUsed="1"/>
     <w:lsdException w:name="footnote text" w:semiHidden="1" w:unhideWhenUsed="1"/>
     <w:lsdException w:name="annotation text" w:semiHidden="1" w:unhideWhenUsed="1"/>
     <w:lsdException w:name="header" w:semiHidden="1" w:unhideWhenUsed="1"/>
     <w:lsdException w:name="footer" w:semiHidden="1" w:unhideWhenUsed="1"/>
     <w:lsdException w:name="index heading" w:semiHidden="1" w:unhideWhenUsed="1"/>
-    <w:lsdException w:name="caption" w:semiHidden="1" w:uiPriority="35" w:unhideWhenUsed="1" w:qFormat="1"/>
+    <w:lsdException w:name="caption" w:uiPriority="35" w:semiHidden="1" w:unhideWhenUsed="1" w:qFormat="1"/>
     <w:lsdException w:name="table of figures" w:semiHidden="1" w:unhideWhenUsed="1"/>
     <w:lsdException w:name="envelope address" w:semiHidden="1" w:unhideWhenUsed="1"/>
     <w:lsdException w:name="envelope return" w:semiHidden="1" w:unhideWhenUsed="1"/>
@@ -833,7 +815,7 @@
     <w:lsdException w:name="Title" w:uiPriority="10" w:qFormat="1"/>
     <w:lsdException w:name="Closing" w:semiHidden="1" w:unhideWhenUsed="1"/>
     <w:lsdException w:name="Signature" w:semiHidden="1" w:unhideWhenUsed="1"/>
-    <w:lsdException w:name="Default Paragraph Font" w:semiHidden="1" w:uiPriority="1" w:unhideWhenUsed="1"/>
+    <w:lsdException w:name="Default Paragraph Font" w:uiPriority="1" w:semiHidden="1" w:unhideWhenUsed="1"/>
     <w:lsdException w:name="Body Text" w:semiHidden="1" w:unhideWhenUsed="1"/>
     <w:lsdException w:name="Body Text Indent" w:semiHidden="1" w:unhideWhenUsed="1"/>
     <w:lsdException w:name="List Continue" w:semiHidden="1" w:unhideWhenUsed="1"/>
@@ -862,7 +844,7 @@
     <w:lsdException w:name="E-mail Signature" w:semiHidden="1" w:unhideWhenUsed="1"/>
     <w:lsdException w:name="HTML Top of Form" w:semiHidden="1" w:unhideWhenUsed="1"/>
     <w:lsdException w:name="HTML Bottom of Form" w:semiHidden="1" w:unhideWhenUsed="1"/>
-    <w:lsdException w:name="Normal (Web)" w:semiHidden="1" w:uiPriority="0" w:unhideWhenUsed="1"/>
+    <w:lsdException w:name="Normal (Web)" w:uiPriority="0" w:semiHidden="1" w:unhideWhenUsed="1"/>
     <w:lsdException w:name="HTML Acronym" w:semiHidden="1" w:unhideWhenUsed="1"/>
     <w:lsdException w:name="HTML Address" w:semiHidden="1" w:unhideWhenUsed="1"/>
     <w:lsdException w:name="HTML Cite" w:semiHidden="1" w:unhideWhenUsed="1"/>
@@ -1033,8 +1015,8 @@
     <w:lsdException w:name="Subtle Reference" w:uiPriority="31" w:qFormat="1"/>
     <w:lsdException w:name="Intense Reference" w:uiPriority="32" w:qFormat="1"/>
     <w:lsdException w:name="Book Title" w:uiPriority="33" w:qFormat="1"/>
-    <w:lsdException w:name="Bibliography" w:semiHidden="1" w:uiPriority="37" w:unhideWhenUsed="1"/>
-    <w:lsdException w:name="TOC Heading" w:semiHidden="1" w:uiPriority="39" w:unhideWhenUsed="1" w:qFormat="1"/>
+    <w:lsdException w:name="Bibliography" w:uiPriority="37" w:semiHidden="1" w:unhideWhenUsed="1"/>
+    <w:lsdException w:name="TOC Heading" w:uiPriority="39" w:semiHidden="1" w:unhideWhenUsed="1" w:qFormat="1"/>
     <w:lsdException w:name="Plain Table 1" w:uiPriority="41"/>
     <w:lsdException w:name="Plain Table 2" w:uiPriority="42"/>
     <w:lsdException w:name="Plain Table 3" w:uiPriority="43"/>
@@ -1144,23 +1126,131 @@
     <w:lsdException w:name="Hashtag" w:semiHidden="1" w:unhideWhenUsed="1"/>
     <w:lsdException w:name="Unresolved Mention" w:semiHidden="1" w:unhideWhenUsed="1"/>
   </w:latentStyles>
-  <w:style w:type="paragraph" w:default="1" w:styleId="Normal">
+  <w:style w:type="paragraph" w:styleId="Normal" w:default="1">
     <w:name w:val="Normal"/>
     <w:qFormat/>
-    <w:rsid w:val="00F60734"/>
+    <w:rsid w:val="00f60734"/>
     <w:pPr>
-      <w:spacing w:after="0" w:line="240" w:lineRule="auto"/>
+      <w:widowControl/>
+      <w:bidi w:val="0"/>
+      <w:spacing w:lineRule="auto" w:line="240" w:before="0" w:after="0"/>
+      <w:jc w:val="left"/>
     </w:pPr>
     <w:rPr>
-      <w:rFonts w:ascii="Calibri" w:hAnsi="Calibri" w:cs="Calibri"/>
-      <w:lang w:eastAsia="es-ES"/>
+      <w:rFonts w:ascii="Calibri" w:hAnsi="Calibri" w:cs="Calibri" w:eastAsia="Calibri" w:asciiTheme="minorHAnsi" w:eastAsiaTheme="minorHAnsi" w:hAnsiTheme="minorHAnsi"/>
+      <w:color w:val="auto"/>
+      <w:kern w:val="0"/>
+      <w:sz w:val="22"/>
+      <w:szCs w:val="22"/>
+      <w:lang w:eastAsia="es-ES" w:val="es-ES" w:bidi="ar-SA"/>
     </w:rPr>
   </w:style>
-  <w:style w:type="character" w:default="1" w:styleId="Fuentedeprrafopredeter">
+  <w:style w:type="character" w:styleId="DefaultParagraphFont" w:default="1">
     <w:name w:val="Default Paragraph Font"/>
     <w:uiPriority w:val="1"/>
     <w:semiHidden/>
     <w:unhideWhenUsed/>
+    <w:qFormat/>
+    <w:rPr/>
+  </w:style>
+  <w:style w:type="character" w:styleId="EnlacedeInternet">
+    <w:name w:val="Enlace de Internet"/>
+    <w:basedOn w:val="DefaultParagraphFont"/>
+    <w:uiPriority w:val="99"/>
+    <w:semiHidden/>
+    <w:unhideWhenUsed/>
+    <w:rsid w:val="00f60734"/>
+    <w:rPr>
+      <w:color w:val="0000FF"/>
+      <w:u w:val="single"/>
+    </w:rPr>
+  </w:style>
+  <w:style w:type="character" w:styleId="Strong">
+    <w:name w:val="Strong"/>
+    <w:basedOn w:val="DefaultParagraphFont"/>
+    <w:uiPriority w:val="22"/>
+    <w:qFormat/>
+    <w:rsid w:val="00f60734"/>
+    <w:rPr>
+      <w:b/>
+      <w:bCs/>
+    </w:rPr>
+  </w:style>
+  <w:style w:type="paragraph" w:styleId="Ttulo">
+    <w:name w:val="Título"/>
+    <w:basedOn w:val="Normal"/>
+    <w:next w:val="Cuerpodetexto"/>
+    <w:qFormat/>
+    <w:pPr>
+      <w:keepNext w:val="true"/>
+      <w:spacing w:before="240" w:after="120"/>
+    </w:pPr>
+    <w:rPr>
+      <w:rFonts w:ascii="Liberation Sans" w:hAnsi="Liberation Sans" w:eastAsia="Noto Sans CJK SC" w:cs="Lohit Devanagari"/>
+      <w:sz w:val="28"/>
+      <w:szCs w:val="28"/>
+    </w:rPr>
+  </w:style>
+  <w:style w:type="paragraph" w:styleId="Cuerpodetexto">
+    <w:name w:val="Body Text"/>
+    <w:basedOn w:val="Normal"/>
+    <w:pPr>
+      <w:spacing w:lineRule="auto" w:line="276" w:before="0" w:after="140"/>
+    </w:pPr>
+    <w:rPr/>
+  </w:style>
+  <w:style w:type="paragraph" w:styleId="Lista">
+    <w:name w:val="List"/>
+    <w:basedOn w:val="Cuerpodetexto"/>
+    <w:pPr/>
+    <w:rPr>
+      <w:rFonts w:cs="Lohit Devanagari"/>
+    </w:rPr>
+  </w:style>
+  <w:style w:type="paragraph" w:styleId="Leyenda">
+    <w:name w:val="Caption"/>
+    <w:basedOn w:val="Normal"/>
+    <w:qFormat/>
+    <w:pPr>
+      <w:suppressLineNumbers/>
+      <w:spacing w:before="120" w:after="120"/>
+    </w:pPr>
+    <w:rPr>
+      <w:rFonts w:cs="Lohit Devanagari"/>
+      <w:i/>
+      <w:iCs/>
+      <w:sz w:val="24"/>
+      <w:szCs w:val="24"/>
+    </w:rPr>
+  </w:style>
+  <w:style w:type="paragraph" w:styleId="Ndice">
+    <w:name w:val="Índice"/>
+    <w:basedOn w:val="Normal"/>
+    <w:qFormat/>
+    <w:pPr>
+      <w:suppressLineNumbers/>
+    </w:pPr>
+    <w:rPr>
+      <w:rFonts w:cs="Lohit Devanagari"/>
+    </w:rPr>
+  </w:style>
+  <w:style w:type="paragraph" w:styleId="NormalWeb">
+    <w:name w:val="Normal (Web)"/>
+    <w:basedOn w:val="Normal"/>
+    <w:unhideWhenUsed/>
+    <w:qFormat/>
+    <w:rsid w:val="00f60734"/>
+    <w:pPr>
+      <w:spacing w:beforeAutospacing="1" w:afterAutospacing="1"/>
+    </w:pPr>
+    <w:rPr/>
+  </w:style>
+  <w:style w:type="numbering" w:styleId="NoList" w:default="1">
+    <w:name w:val="No List"/>
+    <w:uiPriority w:val="99"/>
+    <w:semiHidden/>
+    <w:unhideWhenUsed/>
+    <w:qFormat/>
   </w:style>
   <w:style w:type="table" w:default="1" w:styleId="Tablanormal">
     <w:name w:val="Normal Table"/>
@@ -1177,60 +1267,22 @@
       </w:tblCellMar>
     </w:tblPr>
   </w:style>
-  <w:style w:type="numbering" w:default="1" w:styleId="Sinlista">
-    <w:name w:val="No List"/>
-    <w:uiPriority w:val="99"/>
-    <w:semiHidden/>
-    <w:unhideWhenUsed/>
-  </w:style>
-  <w:style w:type="character" w:styleId="Hipervnculo">
-    <w:name w:val="Hyperlink"/>
-    <w:basedOn w:val="Fuentedeprrafopredeter"/>
-    <w:uiPriority w:val="99"/>
-    <w:semiHidden/>
-    <w:unhideWhenUsed/>
-    <w:rsid w:val="00F60734"/>
-    <w:rPr>
-      <w:color w:val="0000FF"/>
-      <w:u w:val="single"/>
-    </w:rPr>
-  </w:style>
-  <w:style w:type="paragraph" w:styleId="NormalWeb">
-    <w:name w:val="Normal (Web)"/>
-    <w:basedOn w:val="Normal"/>
-    <w:unhideWhenUsed/>
-    <w:rsid w:val="00F60734"/>
-    <w:pPr>
-      <w:spacing w:before="100" w:beforeAutospacing="1" w:after="100" w:afterAutospacing="1"/>
-    </w:pPr>
-  </w:style>
-  <w:style w:type="character" w:styleId="Textoennegrita">
-    <w:name w:val="Strong"/>
-    <w:basedOn w:val="Fuentedeprrafopredeter"/>
-    <w:uiPriority w:val="22"/>
-    <w:qFormat/>
-    <w:rsid w:val="00F60734"/>
-    <w:rPr>
-      <w:b/>
-      <w:bCs/>
-    </w:rPr>
-  </w:style>
   <w:style w:type="table" w:styleId="Tablaconcuadrcula">
     <w:name w:val="Table Grid"/>
     <w:basedOn w:val="Tablanormal"/>
     <w:uiPriority w:val="39"/>
-    <w:rsid w:val="00F60734"/>
+    <w:rsid w:val="00f60734"/>
     <w:pPr>
       <w:spacing w:after="0" w:line="240" w:lineRule="auto"/>
     </w:pPr>
     <w:tblPr>
       <w:tblBorders>
-        <w:top w:val="single" w:sz="4" w:space="0" w:color="auto"/>
-        <w:left w:val="single" w:sz="4" w:space="0" w:color="auto"/>
-        <w:bottom w:val="single" w:sz="4" w:space="0" w:color="auto"/>
-        <w:right w:val="single" w:sz="4" w:space="0" w:color="auto"/>
-        <w:insideH w:val="single" w:sz="4" w:space="0" w:color="auto"/>
-        <w:insideV w:val="single" w:sz="4" w:space="0" w:color="auto"/>
+        <w:top w:val="single" w:color="auto" w:sz="4" w:space="0"/>
+        <w:left w:val="single" w:color="auto" w:sz="4" w:space="0"/>
+        <w:bottom w:val="single" w:color="auto" w:sz="4" w:space="0"/>
+        <w:right w:val="single" w:color="auto" w:sz="4" w:space="0"/>
+        <w:insideH w:val="single" w:color="auto" w:sz="4" w:space="0"/>
+        <w:insideV w:val="single" w:color="auto" w:sz="4" w:space="0"/>
       </w:tblBorders>
     </w:tblPr>
   </w:style>

</xml_diff>

<commit_message>
Revert "REMVIP-9148 Modificar Bankia por Caixabank"
This reverts commit cf58eacce7d7a4c661241a31c60ad0a9223b08e8.
</commit_message>
<xml_diff>
--- a/recovery-webservice/src/main/resources/docs/instrucciones_reserva_Bankia.docx
+++ b/recovery-webservice/src/main/resources/docs/instrucciones_reserva_Bankia.docx
@@ -1,11 +1,10 @@
 
 <file path=word/document.xml><?xml version="1.0" encoding="utf-8"?>
-<w:document xmlns:o="urn:schemas-microsoft-com:office:office" xmlns:r="http://schemas.openxmlformats.org/officeDocument/2006/relationships" xmlns:v="urn:schemas-microsoft-com:vml" xmlns:w="http://schemas.openxmlformats.org/wordprocessingml/2006/main" xmlns:w10="urn:schemas-microsoft-com:office:word" xmlns:wp="http://schemas.openxmlformats.org/drawingml/2006/wordprocessingDrawing" xmlns:wps="http://schemas.microsoft.com/office/word/2010/wordprocessingShape" xmlns:wpg="http://schemas.microsoft.com/office/word/2010/wordprocessingGroup" xmlns:mc="http://schemas.openxmlformats.org/markup-compatibility/2006" xmlns:wp14="http://schemas.microsoft.com/office/word/2010/wordprocessingDrawing" xmlns:w14="http://schemas.microsoft.com/office/word/2010/wordml" mc:Ignorable="w14 wp14">
+<w:document xmlns:wpc="http://schemas.microsoft.com/office/word/2010/wordprocessingCanvas" xmlns:cx="http://schemas.microsoft.com/office/drawing/2014/chartex" xmlns:cx1="http://schemas.microsoft.com/office/drawing/2015/9/8/chartex" xmlns:cx2="http://schemas.microsoft.com/office/drawing/2015/10/21/chartex" xmlns:cx3="http://schemas.microsoft.com/office/drawing/2016/5/9/chartex" xmlns:cx4="http://schemas.microsoft.com/office/drawing/2016/5/10/chartex" xmlns:cx5="http://schemas.microsoft.com/office/drawing/2016/5/11/chartex" xmlns:cx6="http://schemas.microsoft.com/office/drawing/2016/5/12/chartex" xmlns:cx7="http://schemas.microsoft.com/office/drawing/2016/5/13/chartex" xmlns:cx8="http://schemas.microsoft.com/office/drawing/2016/5/14/chartex" xmlns:mc="http://schemas.openxmlformats.org/markup-compatibility/2006" xmlns:aink="http://schemas.microsoft.com/office/drawing/2016/ink" xmlns:am3d="http://schemas.microsoft.com/office/drawing/2017/model3d" xmlns:o="urn:schemas-microsoft-com:office:office" xmlns:r="http://schemas.openxmlformats.org/officeDocument/2006/relationships" xmlns:m="http://schemas.openxmlformats.org/officeDocument/2006/math" xmlns:v="urn:schemas-microsoft-com:vml" xmlns:wp14="http://schemas.microsoft.com/office/word/2010/wordprocessingDrawing" xmlns:wp="http://schemas.openxmlformats.org/drawingml/2006/wordprocessingDrawing" xmlns:w10="urn:schemas-microsoft-com:office:word" xmlns:w="http://schemas.openxmlformats.org/wordprocessingml/2006/main" xmlns:w14="http://schemas.microsoft.com/office/word/2010/wordml" xmlns:w15="http://schemas.microsoft.com/office/word/2012/wordml" xmlns:w16cid="http://schemas.microsoft.com/office/word/2016/wordml/cid" xmlns:w16se="http://schemas.microsoft.com/office/word/2015/wordml/symex" xmlns:wpg="http://schemas.microsoft.com/office/word/2010/wordprocessingGroup" xmlns:wpi="http://schemas.microsoft.com/office/word/2010/wordprocessingInk" xmlns:wne="http://schemas.microsoft.com/office/word/2006/wordml" xmlns:wps="http://schemas.microsoft.com/office/word/2010/wordprocessingShape" mc:Ignorable="w14 w15 w16se w16cid wp14">
   <w:body>
     <w:p>
       <w:pPr>
         <w:pStyle w:val="NormalWeb"/>
-        <w:spacing w:before="0" w:after="280"/>
         <w:jc w:val="both"/>
         <w:rPr>
           <w:rFonts w:ascii="Trebuchet MS" w:hAnsi="Trebuchet MS"/>
@@ -61,7 +60,6 @@
     <w:p>
       <w:pPr>
         <w:pStyle w:val="NormalWeb"/>
-        <w:spacing w:before="280" w:after="280"/>
         <w:rPr>
           <w:rFonts w:ascii="Trebuchet MS" w:hAnsi="Trebuchet MS"/>
           <w:sz w:val="24"/>
@@ -83,7 +81,6 @@
     <w:p>
       <w:pPr>
         <w:pStyle w:val="NormalWeb"/>
-        <w:spacing w:before="280" w:after="280"/>
         <w:jc w:val="both"/>
         <w:rPr>
           <w:rFonts w:ascii="Trebuchet MS" w:hAnsi="Trebuchet MS"/>
@@ -121,7 +118,6 @@
     <w:p>
       <w:pPr>
         <w:pStyle w:val="NormalWeb"/>
-        <w:spacing w:before="280" w:after="280"/>
         <w:jc w:val="both"/>
         <w:rPr>
           <w:rFonts w:ascii="Trebuchet MS" w:hAnsi="Trebuchet MS"/>
@@ -135,13 +131,12 @@
           <w:sz w:val="24"/>
           <w:szCs w:val="24"/>
         </w:rPr>
-        <w:t>La Reserva deberá formalizarse en la oficina de Grupo CaixaBank receptora de la presente comunicación, en el plazo máximo de 7 días hábiles a contar desde la fecha de recepción del documento de Reserva.</w:t>
-      </w:r>
-    </w:p>
-    <w:p>
-      <w:pPr>
-        <w:pStyle w:val="NormalWeb"/>
-        <w:spacing w:before="280" w:after="280"/>
+        <w:t>La Reserva deberá formalizarse en la oficina de Bankia receptora de la presente comunicación, en el plazo máximo de 7 días hábiles a contar desde la fecha de recepción del documento de Reserva.</w:t>
+      </w:r>
+    </w:p>
+    <w:p>
+      <w:pPr>
+        <w:pStyle w:val="NormalWeb"/>
         <w:jc w:val="both"/>
         <w:rPr>
           <w:rFonts w:ascii="Trebuchet MS" w:hAnsi="Trebuchet MS"/>
@@ -155,7 +150,23 @@
           <w:sz w:val="24"/>
           <w:szCs w:val="24"/>
         </w:rPr>
-        <w:t xml:space="preserve">La Oficina deberá cumplimentar en el documento de Reserva los datos identificativos del cliente que consten pendientes de completar, así como la cuenta del cliente y la fecha de la firma de la Reserva, sin que deba modificarse ningún otro dato. Es imprescindible que el documento de reserva sea firmado por duplicado por todos y cada uno de los compradores que deberán coincidir con los titulares de la propuesta aprobada, así como por parte de los apoderados de la Oficina Grupo CaixaBank. Cualquier modificación en el documento deberá autorizarse expresamente por el Área de </w:t>
+        <w:t>La Oficina deberá cumplimentar en el documento de Reserva los datos identificativos del cliente que consten pendientes de completar, así como la cuenta del cliente y la fecha de la firma de la Reserva, sin que deba modificarse ningún otro dato. Es imprescindible que el documento</w:t>
+      </w:r>
+      <w:r>
+        <w:rPr>
+          <w:rFonts w:ascii="Trebuchet MS" w:hAnsi="Trebuchet MS"/>
+          <w:sz w:val="24"/>
+          <w:szCs w:val="24"/>
+        </w:rPr>
+        <w:t xml:space="preserve"> de reserva</w:t>
+      </w:r>
+      <w:r>
+        <w:rPr>
+          <w:rFonts w:ascii="Trebuchet MS" w:hAnsi="Trebuchet MS"/>
+          <w:sz w:val="24"/>
+          <w:szCs w:val="24"/>
+        </w:rPr>
+        <w:t xml:space="preserve"> sea firmado por duplicado por todos y cada uno de los compradores que deberán coincidir con los titulares de la propuesta aprobada, así como por parte de los apoderados de la Oficina Bankia. Cualquier modificación en el documento deberá autorizarse expresamente por el Área de </w:t>
       </w:r>
       <w:r>
         <w:rPr>
@@ -179,7 +190,6 @@
     <w:p>
       <w:pPr>
         <w:pStyle w:val="NormalWeb"/>
-        <w:spacing w:before="280" w:after="280"/>
         <w:jc w:val="both"/>
         <w:rPr>
           <w:rFonts w:ascii="Trebuchet MS" w:hAnsi="Trebuchet MS"/>
@@ -199,33 +209,26 @@
     <w:tbl>
       <w:tblPr>
         <w:tblStyle w:val="Tablaconcuadrcula"/>
-        <w:tblW w:w="7877" w:type="dxa"/>
+        <w:tblW w:w="0" w:type="auto"/>
         <w:jc w:val="center"/>
-        <w:tblInd w:w="0" w:type="dxa"/>
-        <w:tblCellMar>
-          <w:top w:w="0" w:type="dxa"/>
-          <w:left w:w="108" w:type="dxa"/>
-          <w:bottom w:w="0" w:type="dxa"/>
-          <w:right w:w="108" w:type="dxa"/>
-        </w:tblCellMar>
-        <w:tblLook w:val="04a0" w:noHBand="0" w:noVBand="1" w:firstColumn="1" w:lastRow="0" w:lastColumn="0" w:firstRow="1"/>
+        <w:tblLook w:val="04A0" w:firstRow="1" w:lastRow="0" w:firstColumn="1" w:lastColumn="0" w:noHBand="0" w:noVBand="1"/>
       </w:tblPr>
       <w:tblGrid>
         <w:gridCol w:w="4252"/>
-        <w:gridCol w:w="3624"/>
+        <w:gridCol w:w="3625"/>
       </w:tblGrid>
       <w:tr>
-        <w:trPr/>
+        <w:trPr>
+          <w:jc w:val="center"/>
+        </w:trPr>
         <w:tc>
           <w:tcPr>
             <w:tcW w:w="4252" w:type="dxa"/>
-            <w:tcBorders/>
-            <w:shd w:color="auto" w:fill="D9D9D9" w:themeFill="background1" w:themeFillShade="d9" w:val="clear"/>
+            <w:shd w:val="clear" w:color="auto" w:fill="D9D9D9" w:themeFill="background1" w:themeFillShade="D9"/>
           </w:tcPr>
           <w:p>
             <w:pPr>
               <w:pStyle w:val="NormalWeb"/>
-              <w:spacing w:before="0" w:after="0"/>
               <w:jc w:val="both"/>
               <w:rPr>
                 <w:rFonts w:ascii="Trebuchet MS" w:hAnsi="Trebuchet MS"/>
@@ -245,14 +248,12 @@
         </w:tc>
         <w:tc>
           <w:tcPr>
-            <w:tcW w:w="3624" w:type="dxa"/>
-            <w:tcBorders/>
-            <w:shd w:color="auto" w:fill="D9D9D9" w:themeFill="background1" w:themeFillShade="d9" w:val="clear"/>
+            <w:tcW w:w="3625" w:type="dxa"/>
+            <w:shd w:val="clear" w:color="auto" w:fill="D9D9D9" w:themeFill="background1" w:themeFillShade="D9"/>
           </w:tcPr>
           <w:p>
             <w:pPr>
               <w:pStyle w:val="NormalWeb"/>
-              <w:spacing w:before="0" w:after="0"/>
               <w:jc w:val="center"/>
               <w:rPr>
                 <w:rFonts w:ascii="Trebuchet MS" w:hAnsi="Trebuchet MS"/>
@@ -272,16 +273,16 @@
         </w:tc>
       </w:tr>
       <w:tr>
-        <w:trPr/>
+        <w:trPr>
+          <w:jc w:val="center"/>
+        </w:trPr>
         <w:tc>
           <w:tcPr>
             <w:tcW w:w="4252" w:type="dxa"/>
-            <w:tcBorders/>
           </w:tcPr>
           <w:p>
             <w:pPr>
               <w:pStyle w:val="NormalWeb"/>
-              <w:spacing w:before="0" w:after="0"/>
               <w:jc w:val="both"/>
               <w:rPr>
                 <w:rFonts w:ascii="Trebuchet MS" w:hAnsi="Trebuchet MS"/>
@@ -301,13 +302,11 @@
         </w:tc>
         <w:tc>
           <w:tcPr>
-            <w:tcW w:w="3624" w:type="dxa"/>
-            <w:tcBorders/>
+            <w:tcW w:w="3625" w:type="dxa"/>
           </w:tcPr>
           <w:p>
             <w:pPr>
               <w:pStyle w:val="NormalWeb"/>
-              <w:spacing w:before="0" w:after="0"/>
               <w:jc w:val="center"/>
               <w:rPr>
                 <w:rFonts w:ascii="Trebuchet MS" w:hAnsi="Trebuchet MS"/>
@@ -315,30 +314,32 @@
                 <w:szCs w:val="24"/>
               </w:rPr>
             </w:pPr>
+            <w:proofErr w:type="gramStart"/>
             <w:r>
               <w:rPr>
-                <w:rFonts w:cs="Arial" w:ascii="Trebuchet MS" w:hAnsi="Trebuchet MS"/>
+                <w:rFonts w:ascii="Trebuchet MS" w:hAnsi="Trebuchet MS" w:cs="Arial"/>
                 <w:color w:val="222222"/>
                 <w:sz w:val="24"/>
                 <w:szCs w:val="24"/>
-                <w:shd w:fill="FFFFFF" w:val="clear"/>
+                <w:shd w:val="clear" w:color="auto" w:fill="FFFFFF"/>
               </w:rPr>
               <w:t>2038  1739</w:t>
             </w:r>
+            <w:proofErr w:type="gramEnd"/>
           </w:p>
         </w:tc>
       </w:tr>
       <w:tr>
-        <w:trPr/>
+        <w:trPr>
+          <w:jc w:val="center"/>
+        </w:trPr>
         <w:tc>
           <w:tcPr>
             <w:tcW w:w="4252" w:type="dxa"/>
-            <w:tcBorders/>
           </w:tcPr>
           <w:p>
             <w:pPr>
               <w:pStyle w:val="NormalWeb"/>
-              <w:spacing w:before="0" w:after="0"/>
               <w:jc w:val="both"/>
               <w:rPr>
                 <w:rFonts w:ascii="Trebuchet MS" w:hAnsi="Trebuchet MS"/>
@@ -346,6 +347,7 @@
                 <w:szCs w:val="24"/>
               </w:rPr>
             </w:pPr>
+            <w:proofErr w:type="spellStart"/>
             <w:r>
               <w:rPr>
                 <w:rFonts w:ascii="Trebuchet MS" w:hAnsi="Trebuchet MS"/>
@@ -354,17 +356,16 @@
               </w:rPr>
               <w:t>Tecnotramit</w:t>
             </w:r>
+            <w:proofErr w:type="spellEnd"/>
           </w:p>
         </w:tc>
         <w:tc>
           <w:tcPr>
-            <w:tcW w:w="3624" w:type="dxa"/>
-            <w:tcBorders/>
+            <w:tcW w:w="3625" w:type="dxa"/>
           </w:tcPr>
           <w:p>
             <w:pPr>
               <w:pStyle w:val="NormalWeb"/>
-              <w:spacing w:before="0" w:after="0"/>
               <w:jc w:val="center"/>
               <w:rPr>
                 <w:rFonts w:ascii="Trebuchet MS" w:hAnsi="Trebuchet MS"/>
@@ -372,16 +373,18 @@
                 <w:szCs w:val="24"/>
               </w:rPr>
             </w:pPr>
+            <w:proofErr w:type="gramStart"/>
             <w:r>
               <w:rPr>
-                <w:rFonts w:cs="Arial" w:ascii="Trebuchet MS" w:hAnsi="Trebuchet MS"/>
+                <w:rFonts w:ascii="Trebuchet MS" w:hAnsi="Trebuchet MS" w:cs="Arial"/>
                 <w:color w:val="222222"/>
                 <w:sz w:val="24"/>
                 <w:szCs w:val="24"/>
-                <w:shd w:fill="FFFFFF" w:val="clear"/>
+                <w:shd w:val="clear" w:color="auto" w:fill="FFFFFF"/>
               </w:rPr>
               <w:t>2038  9208</w:t>
             </w:r>
+            <w:proofErr w:type="gramEnd"/>
           </w:p>
         </w:tc>
       </w:tr>
@@ -389,7 +392,6 @@
     <w:p>
       <w:pPr>
         <w:pStyle w:val="NormalWeb"/>
-        <w:spacing w:before="280" w:after="280"/>
         <w:jc w:val="both"/>
         <w:rPr>
           <w:rFonts w:ascii="Trebuchet MS" w:hAnsi="Trebuchet MS"/>
@@ -397,21 +399,12 @@
           <w:szCs w:val="24"/>
         </w:rPr>
       </w:pPr>
-      <w:r>
-        <w:rPr>
-          <w:rFonts w:ascii="Trebuchet MS" w:hAnsi="Trebuchet MS"/>
-          <w:sz w:val="24"/>
-          <w:szCs w:val="24"/>
-        </w:rPr>
-      </w:r>
       <w:bookmarkStart w:id="0" w:name="_GoBack"/>
-      <w:bookmarkStart w:id="1" w:name="_GoBack"/>
-      <w:bookmarkEnd w:id="1"/>
-    </w:p>
-    <w:p>
-      <w:pPr>
-        <w:pStyle w:val="NormalWeb"/>
-        <w:spacing w:before="280" w:after="280"/>
+      <w:bookmarkEnd w:id="0"/>
+    </w:p>
+    <w:p>
+      <w:pPr>
+        <w:pStyle w:val="NormalWeb"/>
         <w:jc w:val="both"/>
         <w:rPr>
           <w:rFonts w:ascii="Trebuchet MS" w:hAnsi="Trebuchet MS"/>
@@ -425,64 +418,73 @@
           <w:sz w:val="24"/>
           <w:szCs w:val="24"/>
         </w:rPr>
-        <w:t xml:space="preserve">Reiteramos que los plazos estipulados en el presente documento se consideran esenciales para la toma de decisión indicada por lo que tanto; (i) la ausencia de comunicación del Interesado para formalizar el documento de Reserva, como; (ii) la ausencia de formalización del documento de reserva, implicará la paralización en los trámites de la operación de venta, estando en disposición de la Propietaria del Inmueble de anular la presente oferta, y proceder a la tramitación de la siguiente. </w:t>
-      </w:r>
-    </w:p>
-    <w:p>
-      <w:pPr>
-        <w:pStyle w:val="Normal"/>
-        <w:rPr>
-          <w:rFonts w:ascii="Trebuchet MS" w:hAnsi="Trebuchet MS"/>
-          <w:sz w:val="24"/>
-          <w:szCs w:val="24"/>
-        </w:rPr>
-      </w:pPr>
-      <w:r>
-        <w:rPr>
-          <w:rFonts w:ascii="Trebuchet MS" w:hAnsi="Trebuchet MS"/>
-          <w:sz w:val="24"/>
-          <w:szCs w:val="24"/>
-        </w:rPr>
-      </w:r>
-    </w:p>
-    <w:p>
-      <w:pPr>
-        <w:pStyle w:val="Normal"/>
-        <w:rPr>
-          <w:rFonts w:ascii="Trebuchet MS" w:hAnsi="Trebuchet MS"/>
-          <w:sz w:val="24"/>
-          <w:szCs w:val="24"/>
-        </w:rPr>
-      </w:pPr>
-      <w:r>
-        <w:rPr>
-          <w:rFonts w:ascii="Trebuchet MS" w:hAnsi="Trebuchet MS"/>
-          <w:sz w:val="24"/>
-          <w:szCs w:val="24"/>
-        </w:rPr>
-      </w:r>
-    </w:p>
-    <w:p>
-      <w:pPr>
-        <w:pStyle w:val="Normal"/>
-        <w:rPr>
-          <w:rFonts w:ascii="Trebuchet MS" w:hAnsi="Trebuchet MS"/>
-          <w:sz w:val="24"/>
-          <w:szCs w:val="24"/>
-        </w:rPr>
-      </w:pPr>
-      <w:r>
-        <w:rPr>
-          <w:rFonts w:ascii="Trebuchet MS" w:hAnsi="Trebuchet MS"/>
-          <w:sz w:val="24"/>
-          <w:szCs w:val="24"/>
-        </w:rPr>
-      </w:r>
-    </w:p>
-    <w:p>
-      <w:pPr>
-        <w:pStyle w:val="NormalWeb"/>
-        <w:spacing w:before="280" w:after="280"/>
+        <w:t>Reiteramos que los plazos estipulados en el presente documento se consideran esenciales para la toma de decisión indicada por lo que tanto; (i) la ausencia de comunicación del Interesado para formalizar el documento de Reserva, como; (ii) la ausencia de formalización del</w:t>
+      </w:r>
+      <w:r>
+        <w:rPr>
+          <w:rFonts w:ascii="Trebuchet MS" w:hAnsi="Trebuchet MS"/>
+          <w:sz w:val="24"/>
+          <w:szCs w:val="24"/>
+        </w:rPr>
+        <w:t xml:space="preserve"> documento de </w:t>
+      </w:r>
+      <w:proofErr w:type="gramStart"/>
+      <w:r>
+        <w:rPr>
+          <w:rFonts w:ascii="Trebuchet MS" w:hAnsi="Trebuchet MS"/>
+          <w:sz w:val="24"/>
+          <w:szCs w:val="24"/>
+        </w:rPr>
+        <w:t>r</w:t>
+      </w:r>
+      <w:r>
+        <w:rPr>
+          <w:rFonts w:ascii="Trebuchet MS" w:hAnsi="Trebuchet MS"/>
+          <w:sz w:val="24"/>
+          <w:szCs w:val="24"/>
+        </w:rPr>
+        <w:t>eserva,</w:t>
+      </w:r>
+      <w:proofErr w:type="gramEnd"/>
+      <w:r>
+        <w:rPr>
+          <w:rFonts w:ascii="Trebuchet MS" w:hAnsi="Trebuchet MS"/>
+          <w:sz w:val="24"/>
+          <w:szCs w:val="24"/>
+        </w:rPr>
+        <w:t xml:space="preserve"> implicará la paralización en los trámites de la operación de venta, estando en disposición de la Propietaria del Inmueble de anular la presente oferta, y proceder a la tramitación de la siguiente. </w:t>
+      </w:r>
+    </w:p>
+    <w:p>
+      <w:pPr>
+        <w:rPr>
+          <w:rFonts w:ascii="Trebuchet MS" w:hAnsi="Trebuchet MS"/>
+          <w:sz w:val="24"/>
+          <w:szCs w:val="24"/>
+        </w:rPr>
+      </w:pPr>
+    </w:p>
+    <w:p>
+      <w:pPr>
+        <w:rPr>
+          <w:rFonts w:ascii="Trebuchet MS" w:hAnsi="Trebuchet MS"/>
+          <w:sz w:val="24"/>
+          <w:szCs w:val="24"/>
+        </w:rPr>
+      </w:pPr>
+    </w:p>
+    <w:p>
+      <w:pPr>
+        <w:rPr>
+          <w:rFonts w:ascii="Trebuchet MS" w:hAnsi="Trebuchet MS"/>
+          <w:sz w:val="24"/>
+          <w:szCs w:val="24"/>
+        </w:rPr>
+      </w:pPr>
+    </w:p>
+    <w:p>
+      <w:pPr>
+        <w:pStyle w:val="NormalWeb"/>
         <w:rPr>
           <w:rFonts w:ascii="Trebuchet MS" w:hAnsi="Trebuchet MS"/>
           <w:sz w:val="24"/>
@@ -498,13 +500,13 @@
           <w:szCs w:val="24"/>
           <w:u w:val="single"/>
         </w:rPr>
+        <w:lastRenderedPageBreak/>
         <w:t>ALTA EN NEO CLIENTES</w:t>
       </w:r>
     </w:p>
     <w:p>
       <w:pPr>
         <w:pStyle w:val="NormalWeb"/>
-        <w:spacing w:before="280" w:after="280"/>
         <w:jc w:val="both"/>
         <w:rPr>
           <w:rFonts w:ascii="Trebuchet MS" w:hAnsi="Trebuchet MS"/>
@@ -518,13 +520,30 @@
           <w:sz w:val="24"/>
           <w:szCs w:val="24"/>
         </w:rPr>
-        <w:t>La Oficina, deberá dar de alta como cliente Grupo CaixaBank al comprador/es de la operación si la oferta aprobada corresponde un activo/lote cuyo propietario sea Grupo CaixaBank.</w:t>
-      </w:r>
-    </w:p>
-    <w:p>
-      <w:pPr>
-        <w:pStyle w:val="NormalWeb"/>
-        <w:spacing w:before="280" w:after="280"/>
+        <w:t xml:space="preserve">La Oficina, deberá dar de alta como cliente Bankia al comprador/es de la operación si la oferta aprobada corresponde un activo/lote cuyo propietario sea Bankia, o bien, en caso de corresponder a propietario distinto de Bankia, darlo/s de alta como cliente Bankia </w:t>
+      </w:r>
+      <w:proofErr w:type="spellStart"/>
+      <w:r>
+        <w:rPr>
+          <w:rFonts w:ascii="Trebuchet MS" w:hAnsi="Trebuchet MS"/>
+          <w:sz w:val="24"/>
+          <w:szCs w:val="24"/>
+        </w:rPr>
+        <w:t>Habitat</w:t>
+      </w:r>
+      <w:proofErr w:type="spellEnd"/>
+      <w:r>
+        <w:rPr>
+          <w:rFonts w:ascii="Trebuchet MS" w:hAnsi="Trebuchet MS"/>
+          <w:sz w:val="24"/>
+          <w:szCs w:val="24"/>
+        </w:rPr>
+        <w:t>.</w:t>
+      </w:r>
+    </w:p>
+    <w:p>
+      <w:pPr>
+        <w:pStyle w:val="NormalWeb"/>
         <w:rPr>
           <w:rFonts w:ascii="Trebuchet MS" w:hAnsi="Trebuchet MS"/>
           <w:sz w:val="24"/>
@@ -546,7 +565,6 @@
     <w:p>
       <w:pPr>
         <w:pStyle w:val="NormalWeb"/>
-        <w:spacing w:before="280" w:after="280"/>
         <w:jc w:val="both"/>
         <w:rPr>
           <w:rFonts w:ascii="Trebuchet MS" w:hAnsi="Trebuchet MS"/>
@@ -560,13 +578,12 @@
           <w:sz w:val="24"/>
           <w:szCs w:val="24"/>
         </w:rPr>
-        <w:t>Si el comprador no dispone de cuenta en Grupo CaixaBank y/o financia otra entidad, el cobro se hará mediante cheque bancario.</w:t>
-      </w:r>
-    </w:p>
-    <w:p>
-      <w:pPr>
-        <w:pStyle w:val="NormalWeb"/>
-        <w:spacing w:before="280" w:after="280"/>
+        <w:t>Si el comprador no dispone de cuenta en Bankia y/o financia otra entidad, el cobro se hará mediante cheque bancario.</w:t>
+      </w:r>
+    </w:p>
+    <w:p>
+      <w:pPr>
+        <w:pStyle w:val="NormalWeb"/>
         <w:jc w:val="both"/>
         <w:rPr>
           <w:rFonts w:ascii="Trebuchet MS" w:hAnsi="Trebuchet MS"/>
@@ -580,7 +597,7 @@
           <w:sz w:val="24"/>
           <w:szCs w:val="24"/>
         </w:rPr>
-        <w:t xml:space="preserve">Si se trata de una operación financiada por Grupo CaixaBank o es cliente de Grupo CaixaBank, se realizará </w:t>
+        <w:t xml:space="preserve">Si se trata de una operación financiada por Bankia o es cliente de Bankia, se realizará </w:t>
       </w:r>
       <w:r>
         <w:rPr>
@@ -604,7 +621,6 @@
     <w:p>
       <w:pPr>
         <w:pStyle w:val="NormalWeb"/>
-        <w:spacing w:before="280" w:after="280"/>
         <w:rPr>
           <w:rFonts w:ascii="Trebuchet MS" w:hAnsi="Trebuchet MS"/>
           <w:sz w:val="24"/>
@@ -626,7 +642,6 @@
     <w:p>
       <w:pPr>
         <w:pStyle w:val="NormalWeb"/>
-        <w:spacing w:before="280" w:after="280"/>
         <w:jc w:val="both"/>
         <w:rPr>
           <w:rFonts w:ascii="Trebuchet MS" w:hAnsi="Trebuchet MS"/>
@@ -664,7 +679,6 @@
     <w:p>
       <w:pPr>
         <w:pStyle w:val="NormalWeb"/>
-        <w:spacing w:before="280" w:after="280"/>
         <w:jc w:val="both"/>
         <w:rPr>
           <w:rFonts w:ascii="Trebuchet MS" w:hAnsi="Trebuchet MS"/>
@@ -678,7 +692,15 @@
           <w:sz w:val="24"/>
           <w:szCs w:val="24"/>
         </w:rPr>
-        <w:t xml:space="preserve">Asimismo, les indicamos que la operación de venta ha sido aprobada por el Comité de la Entidad en los términos recogidos en la presente comunicación en cuanto a titulares y demás condiciones. </w:t>
+        <w:t>Asimismo,</w:t>
+      </w:r>
+      <w:r>
+        <w:rPr>
+          <w:rFonts w:ascii="Trebuchet MS" w:hAnsi="Trebuchet MS"/>
+          <w:sz w:val="24"/>
+          <w:szCs w:val="24"/>
+        </w:rPr>
+        <w:t xml:space="preserve"> les indicamos que la operación de venta ha sido aprobada por el Comité de la Entidad en los términos recogidos en la presente comunicación en cuanto a titulares y demás condiciones. </w:t>
       </w:r>
       <w:r>
         <w:rPr>
@@ -694,50 +716,46 @@
     <w:p>
       <w:pPr>
         <w:pStyle w:val="NormalWeb"/>
-        <w:spacing w:before="280" w:after="280"/>
-        <w:rPr>
-          <w:rFonts w:ascii="Trebuchet MS" w:hAnsi="Trebuchet MS"/>
-          <w:sz w:val="24"/>
-          <w:szCs w:val="24"/>
-        </w:rPr>
-      </w:pPr>
-      <w:r>
-        <w:rPr>
-          <w:rFonts w:ascii="Trebuchet MS" w:hAnsi="Trebuchet MS"/>
-          <w:sz w:val="24"/>
-          <w:szCs w:val="24"/>
-        </w:rPr>
-        <w:t xml:space="preserve">Quedamos a su disposición para cualquier consulta o aclaración. Saludos cordiales. </w:t>
-      </w:r>
-    </w:p>
-    <w:p>
-      <w:pPr>
-        <w:pStyle w:val="Normal"/>
-        <w:rPr/>
-      </w:pPr>
-      <w:r>
-        <w:rPr/>
-      </w:r>
-    </w:p>
+        <w:rPr>
+          <w:rFonts w:ascii="Trebuchet MS" w:hAnsi="Trebuchet MS"/>
+          <w:sz w:val="24"/>
+          <w:szCs w:val="24"/>
+        </w:rPr>
+      </w:pPr>
+      <w:r>
+        <w:rPr>
+          <w:rFonts w:ascii="Trebuchet MS" w:hAnsi="Trebuchet MS"/>
+          <w:sz w:val="24"/>
+          <w:szCs w:val="24"/>
+        </w:rPr>
+        <w:t>Quedamos a su disposición para cualquier consulta o aclaración. Saludos cordiales.</w:t>
+      </w:r>
+      <w:r>
+        <w:rPr>
+          <w:rFonts w:ascii="Trebuchet MS" w:hAnsi="Trebuchet MS"/>
+          <w:sz w:val="24"/>
+          <w:szCs w:val="24"/>
+        </w:rPr>
+        <w:t xml:space="preserve"> </w:t>
+      </w:r>
+    </w:p>
+    <w:p/>
     <w:sectPr>
-      <w:type w:val="nextPage"/>
       <w:pgSz w:w="11906" w:h="16838"/>
-      <w:pgMar w:left="1701" w:right="1701" w:header="0" w:top="1417" w:footer="0" w:bottom="1417" w:gutter="0"/>
-      <w:pgNumType w:fmt="decimal"/>
-      <w:formProt w:val="false"/>
-      <w:textDirection w:val="lrTb"/>
-      <w:docGrid w:type="default" w:linePitch="360" w:charSpace="4096"/>
+      <w:pgMar w:top="1417" w:right="1701" w:bottom="1417" w:left="1701" w:header="708" w:footer="708" w:gutter="0"/>
+      <w:cols w:space="708"/>
+      <w:docGrid w:linePitch="360"/>
     </w:sectPr>
   </w:body>
 </w:document>
 </file>
 
 <file path=word/styles.xml><?xml version="1.0" encoding="utf-8"?>
-<w:styles xmlns:w="http://schemas.openxmlformats.org/wordprocessingml/2006/main" xmlns:w14="http://schemas.microsoft.com/office/word/2010/wordml" xmlns:mc="http://schemas.openxmlformats.org/markup-compatibility/2006" mc:Ignorable="w14">
+<w:styles xmlns:mc="http://schemas.openxmlformats.org/markup-compatibility/2006" xmlns:r="http://schemas.openxmlformats.org/officeDocument/2006/relationships" xmlns:w="http://schemas.openxmlformats.org/wordprocessingml/2006/main" xmlns:w14="http://schemas.microsoft.com/office/word/2010/wordml" xmlns:w15="http://schemas.microsoft.com/office/word/2012/wordml" xmlns:w16cid="http://schemas.microsoft.com/office/word/2016/wordml/cid" xmlns:w16se="http://schemas.microsoft.com/office/word/2015/wordml/symex" mc:Ignorable="w14 w15 w16se w16cid">
   <w:docDefaults>
     <w:rPrDefault>
       <w:rPr>
-        <w:rFonts w:ascii="Calibri" w:hAnsi="Calibri" w:eastAsia="Calibri" w:cs="" w:asciiTheme="minorHAnsi" w:cstheme="minorBidi" w:eastAsiaTheme="minorHAnsi" w:hAnsiTheme="minorHAnsi"/>
+        <w:rFonts w:asciiTheme="minorHAnsi" w:eastAsiaTheme="minorHAnsi" w:hAnsiTheme="minorHAnsi" w:cstheme="minorBidi"/>
         <w:sz w:val="22"/>
         <w:szCs w:val="22"/>
         <w:lang w:val="es-ES" w:eastAsia="en-US" w:bidi="ar-SA"/>
@@ -745,21 +763,21 @@
     </w:rPrDefault>
     <w:pPrDefault>
       <w:pPr>
-        <w:suppressAutoHyphens w:val="true"/>
+        <w:spacing w:after="160" w:line="259" w:lineRule="auto"/>
       </w:pPr>
     </w:pPrDefault>
   </w:docDefaults>
   <w:latentStyles w:defLockedState="0" w:defUIPriority="99" w:defSemiHidden="0" w:defUnhideWhenUsed="0" w:defQFormat="0" w:count="375">
     <w:lsdException w:name="Normal" w:uiPriority="0" w:qFormat="1"/>
     <w:lsdException w:name="heading 1" w:uiPriority="9" w:qFormat="1"/>
-    <w:lsdException w:name="heading 2" w:uiPriority="9" w:semiHidden="1" w:unhideWhenUsed="1" w:qFormat="1"/>
-    <w:lsdException w:name="heading 3" w:uiPriority="9" w:semiHidden="1" w:unhideWhenUsed="1" w:qFormat="1"/>
-    <w:lsdException w:name="heading 4" w:uiPriority="9" w:semiHidden="1" w:unhideWhenUsed="1" w:qFormat="1"/>
-    <w:lsdException w:name="heading 5" w:uiPriority="9" w:semiHidden="1" w:unhideWhenUsed="1" w:qFormat="1"/>
-    <w:lsdException w:name="heading 6" w:uiPriority="9" w:semiHidden="1" w:unhideWhenUsed="1" w:qFormat="1"/>
-    <w:lsdException w:name="heading 7" w:uiPriority="9" w:semiHidden="1" w:unhideWhenUsed="1" w:qFormat="1"/>
-    <w:lsdException w:name="heading 8" w:uiPriority="9" w:semiHidden="1" w:unhideWhenUsed="1" w:qFormat="1"/>
-    <w:lsdException w:name="heading 9" w:uiPriority="9" w:semiHidden="1" w:unhideWhenUsed="1" w:qFormat="1"/>
+    <w:lsdException w:name="heading 2" w:semiHidden="1" w:uiPriority="9" w:unhideWhenUsed="1" w:qFormat="1"/>
+    <w:lsdException w:name="heading 3" w:semiHidden="1" w:uiPriority="9" w:unhideWhenUsed="1" w:qFormat="1"/>
+    <w:lsdException w:name="heading 4" w:semiHidden="1" w:uiPriority="9" w:unhideWhenUsed="1" w:qFormat="1"/>
+    <w:lsdException w:name="heading 5" w:semiHidden="1" w:uiPriority="9" w:unhideWhenUsed="1" w:qFormat="1"/>
+    <w:lsdException w:name="heading 6" w:semiHidden="1" w:uiPriority="9" w:unhideWhenUsed="1" w:qFormat="1"/>
+    <w:lsdException w:name="heading 7" w:semiHidden="1" w:uiPriority="9" w:unhideWhenUsed="1" w:qFormat="1"/>
+    <w:lsdException w:name="heading 8" w:semiHidden="1" w:uiPriority="9" w:unhideWhenUsed="1" w:qFormat="1"/>
+    <w:lsdException w:name="heading 9" w:semiHidden="1" w:uiPriority="9" w:unhideWhenUsed="1" w:qFormat="1"/>
     <w:lsdException w:name="index 1" w:semiHidden="1" w:unhideWhenUsed="1"/>
     <w:lsdException w:name="index 2" w:semiHidden="1" w:unhideWhenUsed="1"/>
     <w:lsdException w:name="index 3" w:semiHidden="1" w:unhideWhenUsed="1"/>
@@ -769,22 +787,22 @@
     <w:lsdException w:name="index 7" w:semiHidden="1" w:unhideWhenUsed="1"/>
     <w:lsdException w:name="index 8" w:semiHidden="1" w:unhideWhenUsed="1"/>
     <w:lsdException w:name="index 9" w:semiHidden="1" w:unhideWhenUsed="1"/>
-    <w:lsdException w:name="toc 1" w:uiPriority="39" w:semiHidden="1" w:unhideWhenUsed="1"/>
-    <w:lsdException w:name="toc 2" w:uiPriority="39" w:semiHidden="1" w:unhideWhenUsed="1"/>
-    <w:lsdException w:name="toc 3" w:uiPriority="39" w:semiHidden="1" w:unhideWhenUsed="1"/>
-    <w:lsdException w:name="toc 4" w:uiPriority="39" w:semiHidden="1" w:unhideWhenUsed="1"/>
-    <w:lsdException w:name="toc 5" w:uiPriority="39" w:semiHidden="1" w:unhideWhenUsed="1"/>
-    <w:lsdException w:name="toc 6" w:uiPriority="39" w:semiHidden="1" w:unhideWhenUsed="1"/>
-    <w:lsdException w:name="toc 7" w:uiPriority="39" w:semiHidden="1" w:unhideWhenUsed="1"/>
-    <w:lsdException w:name="toc 8" w:uiPriority="39" w:semiHidden="1" w:unhideWhenUsed="1"/>
-    <w:lsdException w:name="toc 9" w:uiPriority="39" w:semiHidden="1" w:unhideWhenUsed="1"/>
+    <w:lsdException w:name="toc 1" w:semiHidden="1" w:uiPriority="39" w:unhideWhenUsed="1"/>
+    <w:lsdException w:name="toc 2" w:semiHidden="1" w:uiPriority="39" w:unhideWhenUsed="1"/>
+    <w:lsdException w:name="toc 3" w:semiHidden="1" w:uiPriority="39" w:unhideWhenUsed="1"/>
+    <w:lsdException w:name="toc 4" w:semiHidden="1" w:uiPriority="39" w:unhideWhenUsed="1"/>
+    <w:lsdException w:name="toc 5" w:semiHidden="1" w:uiPriority="39" w:unhideWhenUsed="1"/>
+    <w:lsdException w:name="toc 6" w:semiHidden="1" w:uiPriority="39" w:unhideWhenUsed="1"/>
+    <w:lsdException w:name="toc 7" w:semiHidden="1" w:uiPriority="39" w:unhideWhenUsed="1"/>
+    <w:lsdException w:name="toc 8" w:semiHidden="1" w:uiPriority="39" w:unhideWhenUsed="1"/>
+    <w:lsdException w:name="toc 9" w:semiHidden="1" w:uiPriority="39" w:unhideWhenUsed="1"/>
     <w:lsdException w:name="Normal Indent" w:semiHidden="1" w:unhideWhenUsed="1"/>
     <w:lsdException w:name="footnote text" w:semiHidden="1" w:unhideWhenUsed="1"/>
     <w:lsdException w:name="annotation text" w:semiHidden="1" w:unhideWhenUsed="1"/>
     <w:lsdException w:name="header" w:semiHidden="1" w:unhideWhenUsed="1"/>
     <w:lsdException w:name="footer" w:semiHidden="1" w:unhideWhenUsed="1"/>
     <w:lsdException w:name="index heading" w:semiHidden="1" w:unhideWhenUsed="1"/>
-    <w:lsdException w:name="caption" w:uiPriority="35" w:semiHidden="1" w:unhideWhenUsed="1" w:qFormat="1"/>
+    <w:lsdException w:name="caption" w:semiHidden="1" w:uiPriority="35" w:unhideWhenUsed="1" w:qFormat="1"/>
     <w:lsdException w:name="table of figures" w:semiHidden="1" w:unhideWhenUsed="1"/>
     <w:lsdException w:name="envelope address" w:semiHidden="1" w:unhideWhenUsed="1"/>
     <w:lsdException w:name="envelope return" w:semiHidden="1" w:unhideWhenUsed="1"/>
@@ -815,7 +833,7 @@
     <w:lsdException w:name="Title" w:uiPriority="10" w:qFormat="1"/>
     <w:lsdException w:name="Closing" w:semiHidden="1" w:unhideWhenUsed="1"/>
     <w:lsdException w:name="Signature" w:semiHidden="1" w:unhideWhenUsed="1"/>
-    <w:lsdException w:name="Default Paragraph Font" w:uiPriority="1" w:semiHidden="1" w:unhideWhenUsed="1"/>
+    <w:lsdException w:name="Default Paragraph Font" w:semiHidden="1" w:uiPriority="1" w:unhideWhenUsed="1"/>
     <w:lsdException w:name="Body Text" w:semiHidden="1" w:unhideWhenUsed="1"/>
     <w:lsdException w:name="Body Text Indent" w:semiHidden="1" w:unhideWhenUsed="1"/>
     <w:lsdException w:name="List Continue" w:semiHidden="1" w:unhideWhenUsed="1"/>
@@ -844,7 +862,7 @@
     <w:lsdException w:name="E-mail Signature" w:semiHidden="1" w:unhideWhenUsed="1"/>
     <w:lsdException w:name="HTML Top of Form" w:semiHidden="1" w:unhideWhenUsed="1"/>
     <w:lsdException w:name="HTML Bottom of Form" w:semiHidden="1" w:unhideWhenUsed="1"/>
-    <w:lsdException w:name="Normal (Web)" w:uiPriority="0" w:semiHidden="1" w:unhideWhenUsed="1"/>
+    <w:lsdException w:name="Normal (Web)" w:semiHidden="1" w:uiPriority="0" w:unhideWhenUsed="1"/>
     <w:lsdException w:name="HTML Acronym" w:semiHidden="1" w:unhideWhenUsed="1"/>
     <w:lsdException w:name="HTML Address" w:semiHidden="1" w:unhideWhenUsed="1"/>
     <w:lsdException w:name="HTML Cite" w:semiHidden="1" w:unhideWhenUsed="1"/>
@@ -1015,8 +1033,8 @@
     <w:lsdException w:name="Subtle Reference" w:uiPriority="31" w:qFormat="1"/>
     <w:lsdException w:name="Intense Reference" w:uiPriority="32" w:qFormat="1"/>
     <w:lsdException w:name="Book Title" w:uiPriority="33" w:qFormat="1"/>
-    <w:lsdException w:name="Bibliography" w:uiPriority="37" w:semiHidden="1" w:unhideWhenUsed="1"/>
-    <w:lsdException w:name="TOC Heading" w:uiPriority="39" w:semiHidden="1" w:unhideWhenUsed="1" w:qFormat="1"/>
+    <w:lsdException w:name="Bibliography" w:semiHidden="1" w:uiPriority="37" w:unhideWhenUsed="1"/>
+    <w:lsdException w:name="TOC Heading" w:semiHidden="1" w:uiPriority="39" w:unhideWhenUsed="1" w:qFormat="1"/>
     <w:lsdException w:name="Plain Table 1" w:uiPriority="41"/>
     <w:lsdException w:name="Plain Table 2" w:uiPriority="42"/>
     <w:lsdException w:name="Plain Table 3" w:uiPriority="43"/>
@@ -1126,131 +1144,23 @@
     <w:lsdException w:name="Hashtag" w:semiHidden="1" w:unhideWhenUsed="1"/>
     <w:lsdException w:name="Unresolved Mention" w:semiHidden="1" w:unhideWhenUsed="1"/>
   </w:latentStyles>
-  <w:style w:type="paragraph" w:styleId="Normal" w:default="1">
+  <w:style w:type="paragraph" w:default="1" w:styleId="Normal">
     <w:name w:val="Normal"/>
     <w:qFormat/>
-    <w:rsid w:val="00f60734"/>
+    <w:rsid w:val="00F60734"/>
     <w:pPr>
-      <w:widowControl/>
-      <w:bidi w:val="0"/>
-      <w:spacing w:lineRule="auto" w:line="240" w:before="0" w:after="0"/>
-      <w:jc w:val="left"/>
+      <w:spacing w:after="0" w:line="240" w:lineRule="auto"/>
     </w:pPr>
     <w:rPr>
-      <w:rFonts w:ascii="Calibri" w:hAnsi="Calibri" w:cs="Calibri" w:eastAsia="Calibri" w:asciiTheme="minorHAnsi" w:eastAsiaTheme="minorHAnsi" w:hAnsiTheme="minorHAnsi"/>
-      <w:color w:val="auto"/>
-      <w:kern w:val="0"/>
-      <w:sz w:val="22"/>
-      <w:szCs w:val="22"/>
-      <w:lang w:eastAsia="es-ES" w:val="es-ES" w:bidi="ar-SA"/>
+      <w:rFonts w:ascii="Calibri" w:hAnsi="Calibri" w:cs="Calibri"/>
+      <w:lang w:eastAsia="es-ES"/>
     </w:rPr>
   </w:style>
-  <w:style w:type="character" w:styleId="DefaultParagraphFont" w:default="1">
+  <w:style w:type="character" w:default="1" w:styleId="Fuentedeprrafopredeter">
     <w:name w:val="Default Paragraph Font"/>
     <w:uiPriority w:val="1"/>
     <w:semiHidden/>
     <w:unhideWhenUsed/>
-    <w:qFormat/>
-    <w:rPr/>
-  </w:style>
-  <w:style w:type="character" w:styleId="EnlacedeInternet">
-    <w:name w:val="Enlace de Internet"/>
-    <w:basedOn w:val="DefaultParagraphFont"/>
-    <w:uiPriority w:val="99"/>
-    <w:semiHidden/>
-    <w:unhideWhenUsed/>
-    <w:rsid w:val="00f60734"/>
-    <w:rPr>
-      <w:color w:val="0000FF"/>
-      <w:u w:val="single"/>
-    </w:rPr>
-  </w:style>
-  <w:style w:type="character" w:styleId="Strong">
-    <w:name w:val="Strong"/>
-    <w:basedOn w:val="DefaultParagraphFont"/>
-    <w:uiPriority w:val="22"/>
-    <w:qFormat/>
-    <w:rsid w:val="00f60734"/>
-    <w:rPr>
-      <w:b/>
-      <w:bCs/>
-    </w:rPr>
-  </w:style>
-  <w:style w:type="paragraph" w:styleId="Ttulo">
-    <w:name w:val="Título"/>
-    <w:basedOn w:val="Normal"/>
-    <w:next w:val="Cuerpodetexto"/>
-    <w:qFormat/>
-    <w:pPr>
-      <w:keepNext w:val="true"/>
-      <w:spacing w:before="240" w:after="120"/>
-    </w:pPr>
-    <w:rPr>
-      <w:rFonts w:ascii="Liberation Sans" w:hAnsi="Liberation Sans" w:eastAsia="Noto Sans CJK SC" w:cs="Lohit Devanagari"/>
-      <w:sz w:val="28"/>
-      <w:szCs w:val="28"/>
-    </w:rPr>
-  </w:style>
-  <w:style w:type="paragraph" w:styleId="Cuerpodetexto">
-    <w:name w:val="Body Text"/>
-    <w:basedOn w:val="Normal"/>
-    <w:pPr>
-      <w:spacing w:lineRule="auto" w:line="276" w:before="0" w:after="140"/>
-    </w:pPr>
-    <w:rPr/>
-  </w:style>
-  <w:style w:type="paragraph" w:styleId="Lista">
-    <w:name w:val="List"/>
-    <w:basedOn w:val="Cuerpodetexto"/>
-    <w:pPr/>
-    <w:rPr>
-      <w:rFonts w:cs="Lohit Devanagari"/>
-    </w:rPr>
-  </w:style>
-  <w:style w:type="paragraph" w:styleId="Leyenda">
-    <w:name w:val="Caption"/>
-    <w:basedOn w:val="Normal"/>
-    <w:qFormat/>
-    <w:pPr>
-      <w:suppressLineNumbers/>
-      <w:spacing w:before="120" w:after="120"/>
-    </w:pPr>
-    <w:rPr>
-      <w:rFonts w:cs="Lohit Devanagari"/>
-      <w:i/>
-      <w:iCs/>
-      <w:sz w:val="24"/>
-      <w:szCs w:val="24"/>
-    </w:rPr>
-  </w:style>
-  <w:style w:type="paragraph" w:styleId="Ndice">
-    <w:name w:val="Índice"/>
-    <w:basedOn w:val="Normal"/>
-    <w:qFormat/>
-    <w:pPr>
-      <w:suppressLineNumbers/>
-    </w:pPr>
-    <w:rPr>
-      <w:rFonts w:cs="Lohit Devanagari"/>
-    </w:rPr>
-  </w:style>
-  <w:style w:type="paragraph" w:styleId="NormalWeb">
-    <w:name w:val="Normal (Web)"/>
-    <w:basedOn w:val="Normal"/>
-    <w:unhideWhenUsed/>
-    <w:qFormat/>
-    <w:rsid w:val="00f60734"/>
-    <w:pPr>
-      <w:spacing w:beforeAutospacing="1" w:afterAutospacing="1"/>
-    </w:pPr>
-    <w:rPr/>
-  </w:style>
-  <w:style w:type="numbering" w:styleId="NoList" w:default="1">
-    <w:name w:val="No List"/>
-    <w:uiPriority w:val="99"/>
-    <w:semiHidden/>
-    <w:unhideWhenUsed/>
-    <w:qFormat/>
   </w:style>
   <w:style w:type="table" w:default="1" w:styleId="Tablanormal">
     <w:name w:val="Normal Table"/>
@@ -1267,22 +1177,60 @@
       </w:tblCellMar>
     </w:tblPr>
   </w:style>
+  <w:style w:type="numbering" w:default="1" w:styleId="Sinlista">
+    <w:name w:val="No List"/>
+    <w:uiPriority w:val="99"/>
+    <w:semiHidden/>
+    <w:unhideWhenUsed/>
+  </w:style>
+  <w:style w:type="character" w:styleId="Hipervnculo">
+    <w:name w:val="Hyperlink"/>
+    <w:basedOn w:val="Fuentedeprrafopredeter"/>
+    <w:uiPriority w:val="99"/>
+    <w:semiHidden/>
+    <w:unhideWhenUsed/>
+    <w:rsid w:val="00F60734"/>
+    <w:rPr>
+      <w:color w:val="0000FF"/>
+      <w:u w:val="single"/>
+    </w:rPr>
+  </w:style>
+  <w:style w:type="paragraph" w:styleId="NormalWeb">
+    <w:name w:val="Normal (Web)"/>
+    <w:basedOn w:val="Normal"/>
+    <w:unhideWhenUsed/>
+    <w:rsid w:val="00F60734"/>
+    <w:pPr>
+      <w:spacing w:before="100" w:beforeAutospacing="1" w:after="100" w:afterAutospacing="1"/>
+    </w:pPr>
+  </w:style>
+  <w:style w:type="character" w:styleId="Textoennegrita">
+    <w:name w:val="Strong"/>
+    <w:basedOn w:val="Fuentedeprrafopredeter"/>
+    <w:uiPriority w:val="22"/>
+    <w:qFormat/>
+    <w:rsid w:val="00F60734"/>
+    <w:rPr>
+      <w:b/>
+      <w:bCs/>
+    </w:rPr>
+  </w:style>
   <w:style w:type="table" w:styleId="Tablaconcuadrcula">
     <w:name w:val="Table Grid"/>
     <w:basedOn w:val="Tablanormal"/>
     <w:uiPriority w:val="39"/>
-    <w:rsid w:val="00f60734"/>
+    <w:rsid w:val="00F60734"/>
     <w:pPr>
       <w:spacing w:after="0" w:line="240" w:lineRule="auto"/>
     </w:pPr>
     <w:tblPr>
       <w:tblBorders>
-        <w:top w:val="single" w:color="auto" w:sz="4" w:space="0"/>
-        <w:left w:val="single" w:color="auto" w:sz="4" w:space="0"/>
-        <w:bottom w:val="single" w:color="auto" w:sz="4" w:space="0"/>
-        <w:right w:val="single" w:color="auto" w:sz="4" w:space="0"/>
-        <w:insideH w:val="single" w:color="auto" w:sz="4" w:space="0"/>
-        <w:insideV w:val="single" w:color="auto" w:sz="4" w:space="0"/>
+        <w:top w:val="single" w:sz="4" w:space="0" w:color="auto"/>
+        <w:left w:val="single" w:sz="4" w:space="0" w:color="auto"/>
+        <w:bottom w:val="single" w:sz="4" w:space="0" w:color="auto"/>
+        <w:right w:val="single" w:sz="4" w:space="0" w:color="auto"/>
+        <w:insideH w:val="single" w:sz="4" w:space="0" w:color="auto"/>
+        <w:insideV w:val="single" w:sz="4" w:space="0" w:color="auto"/>
       </w:tblBorders>
     </w:tblPr>
   </w:style>

</xml_diff>